<commit_message>
Práctica y documentación terminada.
</commit_message>
<xml_diff>
--- a/Documentacion.docx
+++ b/Documentacion.docx
@@ -129,7 +129,7 @@
           <w:noProof/>
         </w:rPr>
         <w:drawing>
-          <wp:anchor distT="0" distB="0" distL="114300" distR="114300" simplePos="0" relativeHeight="251658240" behindDoc="0" locked="0" layoutInCell="1" allowOverlap="1" wp14:anchorId="053A89A8" wp14:editId="48A6B450">
+          <wp:anchor distT="0" distB="0" distL="114300" distR="114300" simplePos="0" relativeHeight="251657216" behindDoc="0" locked="0" layoutInCell="1" allowOverlap="1" wp14:anchorId="053A89A8" wp14:editId="67D2311E">
             <wp:simplePos x="0" y="0"/>
             <wp:positionH relativeFrom="margin">
               <wp:align>center</wp:align>
@@ -311,6 +311,13 @@
     </w:p>
     <w:sdt>
       <w:sdtPr>
+        <w:rPr>
+          <w:rFonts w:asciiTheme="minorHAnsi" w:eastAsiaTheme="minorHAnsi" w:hAnsiTheme="minorHAnsi" w:cstheme="minorBidi"/>
+          <w:color w:val="auto"/>
+          <w:sz w:val="22"/>
+          <w:szCs w:val="22"/>
+          <w:lang w:eastAsia="en-US"/>
+        </w:rPr>
         <w:id w:val="-507048855"/>
         <w:docPartObj>
           <w:docPartGallery w:val="Table of Contents"/>
@@ -319,13 +326,8 @@
       </w:sdtPr>
       <w:sdtEndPr>
         <w:rPr>
-          <w:rFonts w:asciiTheme="minorHAnsi" w:eastAsiaTheme="minorHAnsi" w:hAnsiTheme="minorHAnsi" w:cstheme="minorBidi"/>
           <w:b/>
           <w:bCs/>
-          <w:color w:val="auto"/>
-          <w:sz w:val="22"/>
-          <w:szCs w:val="22"/>
-          <w:lang w:eastAsia="en-US"/>
         </w:rPr>
       </w:sdtEndPr>
       <w:sdtContent>
@@ -351,7 +353,9 @@
               <w:tab w:val="right" w:leader="dot" w:pos="8494"/>
             </w:tabs>
             <w:rPr>
+              <w:rFonts w:eastAsiaTheme="minorEastAsia"/>
               <w:noProof/>
+              <w:lang w:eastAsia="es-ES"/>
             </w:rPr>
           </w:pPr>
           <w:r>
@@ -363,7 +367,7 @@
           <w:r>
             <w:fldChar w:fldCharType="separate"/>
           </w:r>
-          <w:hyperlink w:anchor="_Toc41642736" w:history="1">
+          <w:hyperlink w:anchor="_Toc41810144" w:history="1">
             <w:r>
               <w:rPr>
                 <w:rStyle w:val="Hipervnculo"/>
@@ -390,7 +394,7 @@
                 <w:noProof/>
                 <w:webHidden/>
               </w:rPr>
-              <w:instrText xml:space="preserve"> PAGEREF _Toc41642736 \h </w:instrText>
+              <w:instrText xml:space="preserve"> PAGEREF _Toc41810144 \h </w:instrText>
             </w:r>
             <w:r>
               <w:rPr>
@@ -428,10 +432,12 @@
               <w:tab w:val="right" w:leader="dot" w:pos="8494"/>
             </w:tabs>
             <w:rPr>
+              <w:rFonts w:eastAsiaTheme="minorEastAsia"/>
               <w:noProof/>
+              <w:lang w:eastAsia="es-ES"/>
             </w:rPr>
           </w:pPr>
-          <w:hyperlink w:anchor="_Toc41642737" w:history="1">
+          <w:hyperlink w:anchor="_Toc41810145" w:history="1">
             <w:r>
               <w:rPr>
                 <w:rStyle w:val="Hipervnculo"/>
@@ -458,7 +464,7 @@
                 <w:noProof/>
                 <w:webHidden/>
               </w:rPr>
-              <w:instrText xml:space="preserve"> PAGEREF _Toc41642737 \h </w:instrText>
+              <w:instrText xml:space="preserve"> PAGEREF _Toc41810145 \h </w:instrText>
             </w:r>
             <w:r>
               <w:rPr>
@@ -479,6 +485,146 @@
                 <w:webHidden/>
               </w:rPr>
               <w:t>3</w:t>
+            </w:r>
+            <w:r>
+              <w:rPr>
+                <w:noProof/>
+                <w:webHidden/>
+              </w:rPr>
+              <w:fldChar w:fldCharType="end"/>
+            </w:r>
+          </w:hyperlink>
+        </w:p>
+        <w:p>
+          <w:pPr>
+            <w:pStyle w:val="TDC2"/>
+            <w:tabs>
+              <w:tab w:val="right" w:leader="dot" w:pos="8494"/>
+            </w:tabs>
+            <w:rPr>
+              <w:rFonts w:eastAsiaTheme="minorEastAsia"/>
+              <w:noProof/>
+              <w:lang w:eastAsia="es-ES"/>
+            </w:rPr>
+          </w:pPr>
+          <w:hyperlink w:anchor="_Toc41810146" w:history="1">
+            <w:r>
+              <w:rPr>
+                <w:rStyle w:val="Hipervnculo"/>
+                <w:noProof/>
+              </w:rPr>
+              <w:t>Diagrama de flujo</w:t>
+            </w:r>
+            <w:r>
+              <w:rPr>
+                <w:noProof/>
+                <w:webHidden/>
+              </w:rPr>
+              <w:tab/>
+            </w:r>
+            <w:r>
+              <w:rPr>
+                <w:noProof/>
+                <w:webHidden/>
+              </w:rPr>
+              <w:fldChar w:fldCharType="begin"/>
+            </w:r>
+            <w:r>
+              <w:rPr>
+                <w:noProof/>
+                <w:webHidden/>
+              </w:rPr>
+              <w:instrText xml:space="preserve"> PAGEREF _Toc41810146 \h </w:instrText>
+            </w:r>
+            <w:r>
+              <w:rPr>
+                <w:noProof/>
+                <w:webHidden/>
+              </w:rPr>
+            </w:r>
+            <w:r>
+              <w:rPr>
+                <w:noProof/>
+                <w:webHidden/>
+              </w:rPr>
+              <w:fldChar w:fldCharType="separate"/>
+            </w:r>
+            <w:r>
+              <w:rPr>
+                <w:noProof/>
+                <w:webHidden/>
+              </w:rPr>
+              <w:t>4</w:t>
+            </w:r>
+            <w:r>
+              <w:rPr>
+                <w:noProof/>
+                <w:webHidden/>
+              </w:rPr>
+              <w:fldChar w:fldCharType="end"/>
+            </w:r>
+          </w:hyperlink>
+        </w:p>
+        <w:p>
+          <w:pPr>
+            <w:pStyle w:val="TDC2"/>
+            <w:tabs>
+              <w:tab w:val="right" w:leader="dot" w:pos="8494"/>
+            </w:tabs>
+            <w:rPr>
+              <w:rFonts w:eastAsiaTheme="minorEastAsia"/>
+              <w:noProof/>
+              <w:lang w:eastAsia="es-ES"/>
+            </w:rPr>
+          </w:pPr>
+          <w:hyperlink w:anchor="_Toc41810147" w:history="1">
+            <w:r>
+              <w:rPr>
+                <w:rStyle w:val="Hipervnculo"/>
+                <w:noProof/>
+              </w:rPr>
+              <w:t>Requisitos y material adjuntado</w:t>
+            </w:r>
+            <w:r>
+              <w:rPr>
+                <w:noProof/>
+                <w:webHidden/>
+              </w:rPr>
+              <w:tab/>
+            </w:r>
+            <w:r>
+              <w:rPr>
+                <w:noProof/>
+                <w:webHidden/>
+              </w:rPr>
+              <w:fldChar w:fldCharType="begin"/>
+            </w:r>
+            <w:r>
+              <w:rPr>
+                <w:noProof/>
+                <w:webHidden/>
+              </w:rPr>
+              <w:instrText xml:space="preserve"> PAGEREF _Toc41810147 \h </w:instrText>
+            </w:r>
+            <w:r>
+              <w:rPr>
+                <w:noProof/>
+                <w:webHidden/>
+              </w:rPr>
+            </w:r>
+            <w:r>
+              <w:rPr>
+                <w:noProof/>
+                <w:webHidden/>
+              </w:rPr>
+              <w:fldChar w:fldCharType="separate"/>
+            </w:r>
+            <w:r>
+              <w:rPr>
+                <w:noProof/>
+                <w:webHidden/>
+              </w:rPr>
+              <w:t>5</w:t>
             </w:r>
             <w:r>
               <w:rPr>
@@ -496,16 +642,18 @@
               <w:tab w:val="right" w:leader="dot" w:pos="8494"/>
             </w:tabs>
             <w:rPr>
+              <w:rFonts w:eastAsiaTheme="minorEastAsia"/>
               <w:noProof/>
+              <w:lang w:eastAsia="es-ES"/>
             </w:rPr>
           </w:pPr>
-          <w:hyperlink w:anchor="_Toc41642738" w:history="1">
+          <w:hyperlink w:anchor="_Toc41810148" w:history="1">
             <w:r>
               <w:rPr>
                 <w:rStyle w:val="Hipervnculo"/>
                 <w:noProof/>
               </w:rPr>
-              <w:t>Diagrama de flujo</w:t>
+              <w:t>Diseño descendente</w:t>
             </w:r>
             <w:r>
               <w:rPr>
@@ -526,7 +674,7 @@
                 <w:noProof/>
                 <w:webHidden/>
               </w:rPr>
-              <w:instrText xml:space="preserve"> PAGEREF _Toc41642738 \h </w:instrText>
+              <w:instrText xml:space="preserve"> PAGEREF _Toc41810148 \h </w:instrText>
             </w:r>
             <w:r>
               <w:rPr>
@@ -546,7 +694,7 @@
                 <w:noProof/>
                 <w:webHidden/>
               </w:rPr>
-              <w:t>3</w:t>
+              <w:t>5</w:t>
             </w:r>
             <w:r>
               <w:rPr>
@@ -564,16 +712,18 @@
               <w:tab w:val="right" w:leader="dot" w:pos="8494"/>
             </w:tabs>
             <w:rPr>
+              <w:rFonts w:eastAsiaTheme="minorEastAsia"/>
               <w:noProof/>
+              <w:lang w:eastAsia="es-ES"/>
             </w:rPr>
           </w:pPr>
-          <w:hyperlink w:anchor="_Toc41642739" w:history="1">
+          <w:hyperlink w:anchor="_Toc41810149" w:history="1">
             <w:r>
               <w:rPr>
                 <w:rStyle w:val="Hipervnculo"/>
                 <w:noProof/>
               </w:rPr>
-              <w:t>Diseño descendente</w:t>
+              <w:t>Funciones principales</w:t>
             </w:r>
             <w:r>
               <w:rPr>
@@ -594,7 +744,7 @@
                 <w:noProof/>
                 <w:webHidden/>
               </w:rPr>
-              <w:instrText xml:space="preserve"> PAGEREF _Toc41642739 \h </w:instrText>
+              <w:instrText xml:space="preserve"> PAGEREF _Toc41810149 \h </w:instrText>
             </w:r>
             <w:r>
               <w:rPr>
@@ -614,7 +764,7 @@
                 <w:noProof/>
                 <w:webHidden/>
               </w:rPr>
-              <w:t>3</w:t>
+              <w:t>6</w:t>
             </w:r>
             <w:r>
               <w:rPr>
@@ -632,16 +782,18 @@
               <w:tab w:val="right" w:leader="dot" w:pos="8494"/>
             </w:tabs>
             <w:rPr>
+              <w:rFonts w:eastAsiaTheme="minorEastAsia"/>
               <w:noProof/>
+              <w:lang w:eastAsia="es-ES"/>
             </w:rPr>
           </w:pPr>
-          <w:hyperlink w:anchor="_Toc41642740" w:history="1">
+          <w:hyperlink w:anchor="_Toc41810150" w:history="1">
             <w:r>
               <w:rPr>
                 <w:rStyle w:val="Hipervnculo"/>
                 <w:noProof/>
               </w:rPr>
-              <w:t>Funciones principales</w:t>
+              <w:t>Manual de usuario</w:t>
             </w:r>
             <w:r>
               <w:rPr>
@@ -662,7 +814,7 @@
                 <w:noProof/>
                 <w:webHidden/>
               </w:rPr>
-              <w:instrText xml:space="preserve"> PAGEREF _Toc41642740 \h </w:instrText>
+              <w:instrText xml:space="preserve"> PAGEREF _Toc41810150 \h </w:instrText>
             </w:r>
             <w:r>
               <w:rPr>
@@ -682,7 +834,147 @@
                 <w:noProof/>
                 <w:webHidden/>
               </w:rPr>
-              <w:t>3</w:t>
+              <w:t>7</w:t>
+            </w:r>
+            <w:r>
+              <w:rPr>
+                <w:noProof/>
+                <w:webHidden/>
+              </w:rPr>
+              <w:fldChar w:fldCharType="end"/>
+            </w:r>
+          </w:hyperlink>
+        </w:p>
+        <w:p>
+          <w:pPr>
+            <w:pStyle w:val="TDC2"/>
+            <w:tabs>
+              <w:tab w:val="right" w:leader="dot" w:pos="8494"/>
+            </w:tabs>
+            <w:rPr>
+              <w:rFonts w:eastAsiaTheme="minorEastAsia"/>
+              <w:noProof/>
+              <w:lang w:eastAsia="es-ES"/>
+            </w:rPr>
+          </w:pPr>
+          <w:hyperlink w:anchor="_Toc41810151" w:history="1">
+            <w:r>
+              <w:rPr>
+                <w:rStyle w:val="Hipervnculo"/>
+                <w:noProof/>
+              </w:rPr>
+              <w:t>Carga del código</w:t>
+            </w:r>
+            <w:r>
+              <w:rPr>
+                <w:noProof/>
+                <w:webHidden/>
+              </w:rPr>
+              <w:tab/>
+            </w:r>
+            <w:r>
+              <w:rPr>
+                <w:noProof/>
+                <w:webHidden/>
+              </w:rPr>
+              <w:fldChar w:fldCharType="begin"/>
+            </w:r>
+            <w:r>
+              <w:rPr>
+                <w:noProof/>
+                <w:webHidden/>
+              </w:rPr>
+              <w:instrText xml:space="preserve"> PAGEREF _Toc41810151 \h </w:instrText>
+            </w:r>
+            <w:r>
+              <w:rPr>
+                <w:noProof/>
+                <w:webHidden/>
+              </w:rPr>
+            </w:r>
+            <w:r>
+              <w:rPr>
+                <w:noProof/>
+                <w:webHidden/>
+              </w:rPr>
+              <w:fldChar w:fldCharType="separate"/>
+            </w:r>
+            <w:r>
+              <w:rPr>
+                <w:noProof/>
+                <w:webHidden/>
+              </w:rPr>
+              <w:t>7</w:t>
+            </w:r>
+            <w:r>
+              <w:rPr>
+                <w:noProof/>
+                <w:webHidden/>
+              </w:rPr>
+              <w:fldChar w:fldCharType="end"/>
+            </w:r>
+          </w:hyperlink>
+        </w:p>
+        <w:p>
+          <w:pPr>
+            <w:pStyle w:val="TDC2"/>
+            <w:tabs>
+              <w:tab w:val="right" w:leader="dot" w:pos="8494"/>
+            </w:tabs>
+            <w:rPr>
+              <w:rFonts w:eastAsiaTheme="minorEastAsia"/>
+              <w:noProof/>
+              <w:lang w:eastAsia="es-ES"/>
+            </w:rPr>
+          </w:pPr>
+          <w:hyperlink w:anchor="_Toc41810152" w:history="1">
+            <w:r>
+              <w:rPr>
+                <w:rStyle w:val="Hipervnculo"/>
+                <w:noProof/>
+              </w:rPr>
+              <w:t>Manejo del programa</w:t>
+            </w:r>
+            <w:r>
+              <w:rPr>
+                <w:noProof/>
+                <w:webHidden/>
+              </w:rPr>
+              <w:tab/>
+            </w:r>
+            <w:r>
+              <w:rPr>
+                <w:noProof/>
+                <w:webHidden/>
+              </w:rPr>
+              <w:fldChar w:fldCharType="begin"/>
+            </w:r>
+            <w:r>
+              <w:rPr>
+                <w:noProof/>
+                <w:webHidden/>
+              </w:rPr>
+              <w:instrText xml:space="preserve"> PAGEREF _Toc41810152 \h </w:instrText>
+            </w:r>
+            <w:r>
+              <w:rPr>
+                <w:noProof/>
+                <w:webHidden/>
+              </w:rPr>
+            </w:r>
+            <w:r>
+              <w:rPr>
+                <w:noProof/>
+                <w:webHidden/>
+              </w:rPr>
+              <w:fldChar w:fldCharType="separate"/>
+            </w:r>
+            <w:r>
+              <w:rPr>
+                <w:noProof/>
+                <w:webHidden/>
+              </w:rPr>
+              <w:t>8</w:t>
             </w:r>
             <w:r>
               <w:rPr>
@@ -700,16 +992,18 @@
               <w:tab w:val="right" w:leader="dot" w:pos="8494"/>
             </w:tabs>
             <w:rPr>
+              <w:rFonts w:eastAsiaTheme="minorEastAsia"/>
               <w:noProof/>
+              <w:lang w:eastAsia="es-ES"/>
             </w:rPr>
           </w:pPr>
-          <w:hyperlink w:anchor="_Toc41642741" w:history="1">
+          <w:hyperlink w:anchor="_Toc41810153" w:history="1">
             <w:r>
               <w:rPr>
                 <w:rStyle w:val="Hipervnculo"/>
                 <w:noProof/>
               </w:rPr>
-              <w:t>Manual de usuario</w:t>
+              <w:t>Pruebas y test</w:t>
             </w:r>
             <w:r>
               <w:rPr>
@@ -730,7 +1024,7 @@
                 <w:noProof/>
                 <w:webHidden/>
               </w:rPr>
-              <w:instrText xml:space="preserve"> PAGEREF _Toc41642741 \h </w:instrText>
+              <w:instrText xml:space="preserve"> PAGEREF _Toc41810153 \h </w:instrText>
             </w:r>
             <w:r>
               <w:rPr>
@@ -750,7 +1044,147 @@
                 <w:noProof/>
                 <w:webHidden/>
               </w:rPr>
-              <w:t>3</w:t>
+              <w:t>13</w:t>
+            </w:r>
+            <w:r>
+              <w:rPr>
+                <w:noProof/>
+                <w:webHidden/>
+              </w:rPr>
+              <w:fldChar w:fldCharType="end"/>
+            </w:r>
+          </w:hyperlink>
+        </w:p>
+        <w:p>
+          <w:pPr>
+            <w:pStyle w:val="TDC2"/>
+            <w:tabs>
+              <w:tab w:val="right" w:leader="dot" w:pos="8494"/>
+            </w:tabs>
+            <w:rPr>
+              <w:rFonts w:eastAsiaTheme="minorEastAsia"/>
+              <w:noProof/>
+              <w:lang w:eastAsia="es-ES"/>
+            </w:rPr>
+          </w:pPr>
+          <w:hyperlink w:anchor="_Toc41810154" w:history="1">
+            <w:r>
+              <w:rPr>
+                <w:rStyle w:val="Hipervnculo"/>
+                <w:noProof/>
+              </w:rPr>
+              <w:t>Pruebas estáticas</w:t>
+            </w:r>
+            <w:r>
+              <w:rPr>
+                <w:noProof/>
+                <w:webHidden/>
+              </w:rPr>
+              <w:tab/>
+            </w:r>
+            <w:r>
+              <w:rPr>
+                <w:noProof/>
+                <w:webHidden/>
+              </w:rPr>
+              <w:fldChar w:fldCharType="begin"/>
+            </w:r>
+            <w:r>
+              <w:rPr>
+                <w:noProof/>
+                <w:webHidden/>
+              </w:rPr>
+              <w:instrText xml:space="preserve"> PAGEREF _Toc41810154 \h </w:instrText>
+            </w:r>
+            <w:r>
+              <w:rPr>
+                <w:noProof/>
+                <w:webHidden/>
+              </w:rPr>
+            </w:r>
+            <w:r>
+              <w:rPr>
+                <w:noProof/>
+                <w:webHidden/>
+              </w:rPr>
+              <w:fldChar w:fldCharType="separate"/>
+            </w:r>
+            <w:r>
+              <w:rPr>
+                <w:noProof/>
+                <w:webHidden/>
+              </w:rPr>
+              <w:t>13</w:t>
+            </w:r>
+            <w:r>
+              <w:rPr>
+                <w:noProof/>
+                <w:webHidden/>
+              </w:rPr>
+              <w:fldChar w:fldCharType="end"/>
+            </w:r>
+          </w:hyperlink>
+        </w:p>
+        <w:p>
+          <w:pPr>
+            <w:pStyle w:val="TDC2"/>
+            <w:tabs>
+              <w:tab w:val="right" w:leader="dot" w:pos="8494"/>
+            </w:tabs>
+            <w:rPr>
+              <w:rFonts w:eastAsiaTheme="minorEastAsia"/>
+              <w:noProof/>
+              <w:lang w:eastAsia="es-ES"/>
+            </w:rPr>
+          </w:pPr>
+          <w:hyperlink w:anchor="_Toc41810155" w:history="1">
+            <w:r>
+              <w:rPr>
+                <w:rStyle w:val="Hipervnculo"/>
+                <w:noProof/>
+              </w:rPr>
+              <w:t>Pruebas dinámicas</w:t>
+            </w:r>
+            <w:r>
+              <w:rPr>
+                <w:noProof/>
+                <w:webHidden/>
+              </w:rPr>
+              <w:tab/>
+            </w:r>
+            <w:r>
+              <w:rPr>
+                <w:noProof/>
+                <w:webHidden/>
+              </w:rPr>
+              <w:fldChar w:fldCharType="begin"/>
+            </w:r>
+            <w:r>
+              <w:rPr>
+                <w:noProof/>
+                <w:webHidden/>
+              </w:rPr>
+              <w:instrText xml:space="preserve"> PAGEREF _Toc41810155 \h </w:instrText>
+            </w:r>
+            <w:r>
+              <w:rPr>
+                <w:noProof/>
+                <w:webHidden/>
+              </w:rPr>
+            </w:r>
+            <w:r>
+              <w:rPr>
+                <w:noProof/>
+                <w:webHidden/>
+              </w:rPr>
+              <w:fldChar w:fldCharType="separate"/>
+            </w:r>
+            <w:r>
+              <w:rPr>
+                <w:noProof/>
+                <w:webHidden/>
+              </w:rPr>
+              <w:t>13</w:t>
             </w:r>
             <w:r>
               <w:rPr>
@@ -768,16 +1202,18 @@
               <w:tab w:val="right" w:leader="dot" w:pos="8494"/>
             </w:tabs>
             <w:rPr>
+              <w:rFonts w:eastAsiaTheme="minorEastAsia"/>
               <w:noProof/>
+              <w:lang w:eastAsia="es-ES"/>
             </w:rPr>
           </w:pPr>
-          <w:hyperlink w:anchor="_Toc41642742" w:history="1">
+          <w:hyperlink w:anchor="_Toc41810156" w:history="1">
             <w:r>
               <w:rPr>
                 <w:rStyle w:val="Hipervnculo"/>
                 <w:noProof/>
               </w:rPr>
-              <w:t>Pruebas y test</w:t>
+              <w:t>Conclusión</w:t>
             </w:r>
             <w:r>
               <w:rPr>
@@ -798,7 +1234,7 @@
                 <w:noProof/>
                 <w:webHidden/>
               </w:rPr>
-              <w:instrText xml:space="preserve"> PAGEREF _Toc41642742 \h </w:instrText>
+              <w:instrText xml:space="preserve"> PAGEREF _Toc41810156 \h </w:instrText>
             </w:r>
             <w:r>
               <w:rPr>
@@ -818,75 +1254,7 @@
                 <w:noProof/>
                 <w:webHidden/>
               </w:rPr>
-              <w:t>3</w:t>
-            </w:r>
-            <w:r>
-              <w:rPr>
-                <w:noProof/>
-                <w:webHidden/>
-              </w:rPr>
-              <w:fldChar w:fldCharType="end"/>
-            </w:r>
-          </w:hyperlink>
-        </w:p>
-        <w:p>
-          <w:pPr>
-            <w:pStyle w:val="TDC1"/>
-            <w:tabs>
-              <w:tab w:val="right" w:leader="dot" w:pos="8494"/>
-            </w:tabs>
-            <w:rPr>
-              <w:noProof/>
-            </w:rPr>
-          </w:pPr>
-          <w:hyperlink w:anchor="_Toc41642743" w:history="1">
-            <w:r>
-              <w:rPr>
-                <w:rStyle w:val="Hipervnculo"/>
-                <w:noProof/>
-              </w:rPr>
-              <w:t>Conclusión</w:t>
-            </w:r>
-            <w:r>
-              <w:rPr>
-                <w:noProof/>
-                <w:webHidden/>
-              </w:rPr>
-              <w:tab/>
-            </w:r>
-            <w:r>
-              <w:rPr>
-                <w:noProof/>
-                <w:webHidden/>
-              </w:rPr>
-              <w:fldChar w:fldCharType="begin"/>
-            </w:r>
-            <w:r>
-              <w:rPr>
-                <w:noProof/>
-                <w:webHidden/>
-              </w:rPr>
-              <w:instrText xml:space="preserve"> PAGEREF _Toc41642743 \h </w:instrText>
-            </w:r>
-            <w:r>
-              <w:rPr>
-                <w:noProof/>
-                <w:webHidden/>
-              </w:rPr>
-            </w:r>
-            <w:r>
-              <w:rPr>
-                <w:noProof/>
-                <w:webHidden/>
-              </w:rPr>
-              <w:fldChar w:fldCharType="separate"/>
-            </w:r>
-            <w:r>
-              <w:rPr>
-                <w:noProof/>
-                <w:webHidden/>
-              </w:rPr>
-              <w:t>3</w:t>
+              <w:t>14</w:t>
             </w:r>
             <w:r>
               <w:rPr>
@@ -923,76 +1291,149 @@
       <w:pPr>
         <w:pStyle w:val="Ttulo1"/>
       </w:pPr>
-      <w:bookmarkStart w:id="0" w:name="_Toc41642736"/>
+      <w:bookmarkStart w:id="0" w:name="_Toc41810144"/>
       <w:r>
         <w:lastRenderedPageBreak/>
         <w:t>Introducción</w:t>
       </w:r>
       <w:bookmarkEnd w:id="0"/>
     </w:p>
-    <w:p/>
-    <w:p/>
+    <w:p>
+      <w:r>
+        <w:t xml:space="preserve">Esta es la documentación correspondiente a la práctica de la primera parte de la asignatura 21721 – Lenguajes de programación de la Universidad de las Islas Baleares. Es una práctica desarrollada con el lenguaje LISP y ejecutada mediante el intérprete XLISP-PLUS versión 3.04. </w:t>
+      </w:r>
+    </w:p>
+    <w:p>
+      <w:r>
+        <w:t xml:space="preserve">Para escribir el código se ha utilizado el IDE Visual Studio </w:t>
+      </w:r>
+      <w:proofErr w:type="spellStart"/>
+      <w:r>
+        <w:t>Code</w:t>
+      </w:r>
+      <w:proofErr w:type="spellEnd"/>
+      <w:r>
+        <w:t xml:space="preserve"> junto con la extensión del lenguaje LISP. </w:t>
+      </w:r>
+    </w:p>
     <w:p>
       <w:pPr>
         <w:pStyle w:val="Ttulo1"/>
       </w:pPr>
-      <w:bookmarkStart w:id="1" w:name="_Toc41642737"/>
+      <w:bookmarkStart w:id="1" w:name="_Toc41810145"/>
       <w:r>
         <w:t>Explicación del enunciado</w:t>
       </w:r>
       <w:bookmarkEnd w:id="1"/>
     </w:p>
-    <w:p/>
-    <w:p/>
-    <w:p/>
-    <w:p/>
-    <w:p/>
-    <w:p/>
-    <w:p/>
-    <w:p/>
-    <w:p/>
-    <w:p/>
-    <w:p/>
-    <w:p/>
-    <w:p/>
-    <w:p/>
-    <w:p/>
-    <w:p/>
-    <w:p/>
-    <w:p/>
-    <w:p/>
-    <w:p/>
-    <w:p/>
-    <w:p/>
-    <w:p/>
-    <w:p/>
-    <w:p/>
-    <w:p/>
-    <w:p>
-      <w:pPr>
-        <w:pStyle w:val="Ttulo1"/>
-      </w:pPr>
-      <w:bookmarkStart w:id="2" w:name="_Toc41642738"/>
+    <w:p>
+      <w:r>
+        <w:t xml:space="preserve">Lo que se pide hacer </w:t>
+      </w:r>
+      <w:r>
+        <w:t xml:space="preserve">es una tienda de productos en la que el usuario pueda elegir los deseados e ir acumulándolos en un carrito de compra de mientras va visualizando el total en cada momento. </w:t>
+      </w:r>
+    </w:p>
+    <w:p>
+      <w:r>
+        <w:t xml:space="preserve">La tienda dispone de veinte productos enumerados el 0 al 19 los cuáles son visibles en todo momento. </w:t>
+      </w:r>
+    </w:p>
+    <w:p>
+      <w:r>
+        <w:t xml:space="preserve">El objetivo es que el usuario introduzca un número de pedido que será en el cuál irá almacenando los productos. Después de introducir el número irá introduciendo los productos, los cuales podrá visualizar en una ventana de imagen y elegir el número de unidades de cada uno. </w:t>
+      </w:r>
+    </w:p>
+    <w:p>
+      <w:r>
+        <w:t xml:space="preserve">Una vez el usuario haya terminado el producto, el programa deberá generar </w:t>
+      </w:r>
+      <w:r>
+        <w:t xml:space="preserve">un archivo llamado pedidoX.txt (donde X es el número de pedido) donde se pueda ver en la primera línea el número de pedido, el listado de productos, las unidades de cada uno, el precio de cada producto por las unidades y el total. </w:t>
+      </w:r>
+    </w:p>
+    <w:p>
+      <w:pPr>
+        <w:rPr>
+          <w:b/>
+          <w:bCs/>
+        </w:rPr>
+      </w:pPr>
+      <w:r>
+        <w:rPr>
+          <w:b/>
+          <w:bCs/>
+        </w:rPr>
+        <w:t>NOTA:</w:t>
+      </w:r>
+      <w:r>
+        <w:rPr>
+          <w:b/>
+          <w:bCs/>
+        </w:rPr>
+        <w:t xml:space="preserve"> </w:t>
+      </w:r>
+      <w:r>
+        <w:t>Todas las imágenes que se utilicen tienen que estar en formato .</w:t>
+      </w:r>
+      <w:proofErr w:type="spellStart"/>
+      <w:r>
+        <w:t>bmp</w:t>
+      </w:r>
+      <w:proofErr w:type="spellEnd"/>
+      <w:r>
+        <w:t xml:space="preserve"> de Microsoft Windows. </w:t>
+      </w:r>
+      <w:r>
+        <w:rPr>
+          <w:b/>
+          <w:bCs/>
+        </w:rPr>
+        <w:t xml:space="preserve"> </w:t>
+      </w:r>
+    </w:p>
+    <w:p/>
+    <w:p/>
+    <w:p/>
+    <w:p/>
+    <w:p/>
+    <w:p/>
+    <w:p/>
+    <w:p/>
+    <w:p/>
+    <w:p/>
+    <w:p/>
+    <w:p/>
+    <w:p/>
+    <w:p>
+      <w:pPr>
+        <w:pStyle w:val="Ttulo2"/>
+      </w:pPr>
+      <w:bookmarkStart w:id="2" w:name="_Toc41810146"/>
       <w:r>
         <w:lastRenderedPageBreak/>
         <w:t>Diagrama de flujo</w:t>
       </w:r>
       <w:bookmarkEnd w:id="2"/>
     </w:p>
-    <w:p/>
+    <w:p>
+      <w:r>
+        <w:t xml:space="preserve">Aquí se puede ver el flujo que tiene que seguir el programa. </w:t>
+      </w:r>
+    </w:p>
     <w:p>
       <w:r>
         <w:rPr>
           <w:noProof/>
         </w:rPr>
         <w:drawing>
-          <wp:anchor distT="0" distB="0" distL="114300" distR="114300" simplePos="0" relativeHeight="251659264" behindDoc="0" locked="0" layoutInCell="1" allowOverlap="1" wp14:anchorId="735059A6" wp14:editId="5302A89D">
+          <wp:anchor distT="0" distB="0" distL="114300" distR="114300" simplePos="0" relativeHeight="251658240" behindDoc="0" locked="0" layoutInCell="1" allowOverlap="1" wp14:anchorId="735059A6" wp14:editId="7BF03E27">
             <wp:simplePos x="0" y="0"/>
             <wp:positionH relativeFrom="margin">
-              <wp:align>center</wp:align>
+              <wp:align>right</wp:align>
             </wp:positionH>
             <wp:positionV relativeFrom="paragraph">
-              <wp:posOffset>251460</wp:posOffset>
+              <wp:posOffset>3810</wp:posOffset>
             </wp:positionV>
             <wp:extent cx="4765758" cy="8081645"/>
             <wp:effectExtent l="0" t="0" r="0" b="0"/>
@@ -1063,58 +1504,752 @@
     <w:p/>
     <w:p/>
     <w:p/>
+    <w:p/>
+    <w:p>
+      <w:pPr>
+        <w:pStyle w:val="Ttulo2"/>
+      </w:pPr>
+      <w:bookmarkStart w:id="3" w:name="_Toc41810147"/>
+      <w:r>
+        <w:lastRenderedPageBreak/>
+        <w:t>Requisitos y material adjuntado</w:t>
+      </w:r>
+      <w:bookmarkEnd w:id="3"/>
+    </w:p>
+    <w:p>
+      <w:r>
+        <w:t xml:space="preserve">Los requisitos principales que se piden son: </w:t>
+      </w:r>
+    </w:p>
+    <w:p>
+      <w:pPr>
+        <w:pStyle w:val="Prrafodelista"/>
+        <w:numPr>
+          <w:ilvl w:val="0"/>
+          <w:numId w:val="2"/>
+        </w:numPr>
+      </w:pPr>
+      <w:r>
+        <w:t xml:space="preserve">Se debe entregar un fichero con </w:t>
+      </w:r>
+      <w:proofErr w:type="gramStart"/>
+      <w:r>
+        <w:t>extensión .</w:t>
+      </w:r>
+      <w:proofErr w:type="spellStart"/>
+      <w:r>
+        <w:t>lsp</w:t>
+      </w:r>
+      <w:proofErr w:type="spellEnd"/>
+      <w:proofErr w:type="gramEnd"/>
+      <w:r>
+        <w:t xml:space="preserve"> </w:t>
+      </w:r>
+      <w:r>
+        <w:t>en el que habrá una función sin argumentos llamada “inicio”</w:t>
+      </w:r>
+      <w:r>
+        <w:t xml:space="preserve"> que será la que empezará toda la ejecución. </w:t>
+      </w:r>
+    </w:p>
+    <w:p>
+      <w:pPr>
+        <w:pStyle w:val="Prrafodelista"/>
+        <w:numPr>
+          <w:ilvl w:val="0"/>
+          <w:numId w:val="2"/>
+        </w:numPr>
+      </w:pPr>
+      <w:r>
+        <w:t xml:space="preserve">El código tiene que estar comentado y estructurado. </w:t>
+      </w:r>
+    </w:p>
+    <w:p>
+      <w:pPr>
+        <w:pStyle w:val="Prrafodelista"/>
+        <w:numPr>
+          <w:ilvl w:val="0"/>
+          <w:numId w:val="2"/>
+        </w:numPr>
+      </w:pPr>
+      <w:r>
+        <w:t xml:space="preserve">Entrega de todos los ficheros necesarios para el funcionamiento. </w:t>
+      </w:r>
+    </w:p>
+    <w:p>
+      <w:r>
+        <w:t xml:space="preserve">Como material adjunto por parte del profesorado se aporta: </w:t>
+      </w:r>
+    </w:p>
+    <w:p>
+      <w:pPr>
+        <w:pStyle w:val="Prrafodelista"/>
+        <w:numPr>
+          <w:ilvl w:val="0"/>
+          <w:numId w:val="3"/>
+        </w:numPr>
+      </w:pPr>
+      <w:r>
+        <w:t>Imagen del logo de la práctica.</w:t>
+      </w:r>
+    </w:p>
+    <w:p>
+      <w:pPr>
+        <w:pStyle w:val="Prrafodelista"/>
+        <w:numPr>
+          <w:ilvl w:val="0"/>
+          <w:numId w:val="3"/>
+        </w:numPr>
+      </w:pPr>
+      <w:r>
+        <w:t xml:space="preserve">Imágenes de cada una de las letras del abecedario y números del 0 al 9. </w:t>
+      </w:r>
+    </w:p>
     <w:p>
       <w:pPr>
         <w:pStyle w:val="Ttulo1"/>
       </w:pPr>
-      <w:bookmarkStart w:id="3" w:name="_Toc41642739"/>
+      <w:bookmarkStart w:id="4" w:name="_Toc41810148"/>
+      <w:r>
+        <w:t>Diseño descendente</w:t>
+      </w:r>
+      <w:bookmarkEnd w:id="4"/>
+    </w:p>
+    <w:p>
+      <w:r>
+        <w:t xml:space="preserve">El código del programa ha sido estructurado </w:t>
+      </w:r>
+      <w:r>
+        <w:t xml:space="preserve">de forma que sea entendible para el programador, se consiga reducir el número de líneas y se obtenga la máxima claridad posible. </w:t>
+      </w:r>
+    </w:p>
+    <w:p>
+      <w:r>
+        <w:t xml:space="preserve">Veamos las partes principales del código: </w:t>
+      </w:r>
+    </w:p>
+    <w:p>
+      <w:pPr>
+        <w:pStyle w:val="Prrafodelista"/>
+        <w:numPr>
+          <w:ilvl w:val="0"/>
+          <w:numId w:val="4"/>
+        </w:numPr>
+      </w:pPr>
+      <w:r>
+        <w:t xml:space="preserve">Definición de constantes. </w:t>
+      </w:r>
+    </w:p>
+    <w:p>
+      <w:pPr>
+        <w:pStyle w:val="Prrafodelista"/>
+        <w:numPr>
+          <w:ilvl w:val="0"/>
+          <w:numId w:val="4"/>
+        </w:numPr>
+      </w:pPr>
+      <w:r>
+        <w:t>Introducción de productos.</w:t>
+      </w:r>
+    </w:p>
+    <w:p>
+      <w:pPr>
+        <w:pStyle w:val="Prrafodelista"/>
+        <w:numPr>
+          <w:ilvl w:val="0"/>
+          <w:numId w:val="4"/>
+        </w:numPr>
+      </w:pPr>
+      <w:r>
+        <w:t>Funciones del programa.</w:t>
+      </w:r>
+    </w:p>
+    <w:p>
+      <w:pPr>
+        <w:pStyle w:val="Prrafodelista"/>
+        <w:numPr>
+          <w:ilvl w:val="1"/>
+          <w:numId w:val="4"/>
+        </w:numPr>
+      </w:pPr>
+      <w:r>
+        <w:t>Función inicio.</w:t>
+      </w:r>
+    </w:p>
+    <w:p>
+      <w:pPr>
+        <w:pStyle w:val="Prrafodelista"/>
+        <w:numPr>
+          <w:ilvl w:val="0"/>
+          <w:numId w:val="4"/>
+        </w:numPr>
+      </w:pPr>
+      <w:r>
+        <w:t>Funciones de apoyo.</w:t>
+      </w:r>
+    </w:p>
+    <w:p>
+      <w:r>
+        <w:t>A continuación, una explicación de cada punto:</w:t>
+      </w:r>
+    </w:p>
+    <w:p>
+      <w:r>
+        <w:rPr>
+          <w:b/>
+          <w:bCs/>
+        </w:rPr>
+        <w:t>Definición de constantes</w:t>
+      </w:r>
+    </w:p>
+    <w:p>
+      <w:r>
+        <w:t xml:space="preserve">Para empezar, en las primeras líneas se pueden ver una serie de constantes definidas que permiten que el código sea más legible y realizar algunos cambios fácilmente. </w:t>
+      </w:r>
+    </w:p>
+    <w:p>
+      <w:pPr>
+        <w:rPr>
+          <w:b/>
+          <w:bCs/>
+        </w:rPr>
+      </w:pPr>
+      <w:r>
+        <w:rPr>
+          <w:b/>
+          <w:bCs/>
+        </w:rPr>
+        <w:t>Introducción de productos</w:t>
+      </w:r>
+    </w:p>
+    <w:p>
+      <w:r>
+        <w:t xml:space="preserve">Los productos han sido introducidos en forma de </w:t>
+      </w:r>
+      <w:r>
+        <w:t xml:space="preserve">lista de listas de productos. Eso significa que hay una lista de 20 elementos que contiene todos los productos, pero a su vez, cada producto es una lista de 2 elementos (nombre del producto y precio). </w:t>
+      </w:r>
+    </w:p>
+    <w:p>
+      <w:r>
+        <w:t>producto = (“Nombre” precio)</w:t>
+      </w:r>
+    </w:p>
+    <w:p>
+      <w:r>
+        <w:t>Lista de productos = (producto0 producto1 producto2…)</w:t>
+      </w:r>
+    </w:p>
+    <w:p>
+      <w:pPr>
+        <w:rPr>
+          <w:b/>
+          <w:bCs/>
+        </w:rPr>
+      </w:pPr>
+      <w:r>
+        <w:rPr>
+          <w:b/>
+          <w:bCs/>
+        </w:rPr>
+        <w:t>Funciones del programa</w:t>
+      </w:r>
+    </w:p>
+    <w:p>
+      <w:r>
+        <w:t xml:space="preserve">Aquí se encuentran todas las funciones que gestionan toda la lógica del programa. Ejemplo: </w:t>
+      </w:r>
+      <w:proofErr w:type="spellStart"/>
+      <w:r>
+        <w:t>Menu</w:t>
+      </w:r>
+      <w:proofErr w:type="spellEnd"/>
+      <w:r>
+        <w:t xml:space="preserve">, </w:t>
+      </w:r>
+      <w:proofErr w:type="spellStart"/>
+      <w:r>
+        <w:t>generateBill</w:t>
+      </w:r>
+      <w:proofErr w:type="spellEnd"/>
+      <w:r>
+        <w:t xml:space="preserve">, </w:t>
+      </w:r>
+      <w:proofErr w:type="spellStart"/>
+      <w:r>
+        <w:t>addToCart</w:t>
+      </w:r>
+      <w:proofErr w:type="spellEnd"/>
+      <w:r>
+        <w:t xml:space="preserve">, </w:t>
+      </w:r>
+      <w:proofErr w:type="spellStart"/>
+      <w:r>
+        <w:t>updateTotal</w:t>
+      </w:r>
+      <w:proofErr w:type="spellEnd"/>
+      <w:r>
+        <w:t xml:space="preserve">, </w:t>
+      </w:r>
+      <w:proofErr w:type="spellStart"/>
+      <w:r>
+        <w:t>printCart</w:t>
+      </w:r>
+      <w:proofErr w:type="spellEnd"/>
+      <w:r>
+        <w:t xml:space="preserve">, </w:t>
+      </w:r>
+      <w:proofErr w:type="spellStart"/>
+      <w:r>
+        <w:t>printProducts</w:t>
+      </w:r>
+      <w:proofErr w:type="spellEnd"/>
+      <w:r>
+        <w:t xml:space="preserve">, etc. </w:t>
+      </w:r>
+    </w:p>
+    <w:p>
+      <w:r>
+        <w:rPr>
+          <w:b/>
+          <w:bCs/>
+        </w:rPr>
+        <w:t>Funciones de apoyo</w:t>
+      </w:r>
+    </w:p>
+    <w:p>
+      <w:r>
+        <w:t xml:space="preserve">Las funciones de este bloque son funciones que trabajan a un nivel más bajo. </w:t>
+      </w:r>
+      <w:r>
+        <w:t xml:space="preserve">Por ejemplo, las encargadas de dibujar los gráficos píxel a píxel o mover el </w:t>
+      </w:r>
+      <w:proofErr w:type="spellStart"/>
+      <w:r>
+        <w:rPr>
+          <w:i/>
+          <w:iCs/>
+        </w:rPr>
+        <w:t>prompt</w:t>
+      </w:r>
+      <w:proofErr w:type="spellEnd"/>
+      <w:r>
+        <w:t xml:space="preserve">. Muchas de ellas han sido reutilizadas de los ejemplos de aula digital proporcionadas por el profesor. </w:t>
+      </w:r>
+    </w:p>
+    <w:p/>
+    <w:p>
+      <w:pPr>
+        <w:pStyle w:val="Ttulo1"/>
+      </w:pPr>
+      <w:bookmarkStart w:id="5" w:name="_Toc41810149"/>
       <w:r>
         <w:lastRenderedPageBreak/>
-        <w:t>Diseño descendente</w:t>
-      </w:r>
-      <w:bookmarkEnd w:id="3"/>
-    </w:p>
-    <w:p/>
-    <w:p/>
-    <w:p/>
-    <w:p/>
+        <w:t>Funciones principales</w:t>
+      </w:r>
+      <w:bookmarkEnd w:id="5"/>
+    </w:p>
+    <w:p>
+      <w:r>
+        <w:t xml:space="preserve">A continuación, se enumerarán y explicarán las funciones más relevantes de las que consta el programa: </w:t>
+      </w:r>
+    </w:p>
+    <w:p>
+      <w:pPr>
+        <w:pStyle w:val="Prrafodelista"/>
+        <w:numPr>
+          <w:ilvl w:val="0"/>
+          <w:numId w:val="5"/>
+        </w:numPr>
+      </w:pPr>
+      <w:r>
+        <w:t>Inicio</w:t>
+      </w:r>
+    </w:p>
+    <w:p>
+      <w:pPr>
+        <w:pStyle w:val="Prrafodelista"/>
+        <w:numPr>
+          <w:ilvl w:val="0"/>
+          <w:numId w:val="5"/>
+        </w:numPr>
+      </w:pPr>
+      <w:proofErr w:type="spellStart"/>
+      <w:r>
+        <w:t>Menu</w:t>
+      </w:r>
+      <w:proofErr w:type="spellEnd"/>
+    </w:p>
+    <w:p>
+      <w:pPr>
+        <w:pStyle w:val="Prrafodelista"/>
+        <w:numPr>
+          <w:ilvl w:val="0"/>
+          <w:numId w:val="5"/>
+        </w:numPr>
+      </w:pPr>
+      <w:proofErr w:type="spellStart"/>
+      <w:r>
+        <w:t>generateBill</w:t>
+      </w:r>
+      <w:proofErr w:type="spellEnd"/>
+    </w:p>
+    <w:p>
+      <w:pPr>
+        <w:pStyle w:val="Prrafodelista"/>
+        <w:numPr>
+          <w:ilvl w:val="0"/>
+          <w:numId w:val="5"/>
+        </w:numPr>
+      </w:pPr>
+      <w:proofErr w:type="spellStart"/>
+      <w:r>
+        <w:t>printCart</w:t>
+      </w:r>
+      <w:proofErr w:type="spellEnd"/>
+    </w:p>
+    <w:p>
+      <w:pPr>
+        <w:pStyle w:val="Prrafodelista"/>
+        <w:numPr>
+          <w:ilvl w:val="0"/>
+          <w:numId w:val="5"/>
+        </w:numPr>
+      </w:pPr>
+      <w:proofErr w:type="spellStart"/>
+      <w:r>
+        <w:t>printProducts</w:t>
+      </w:r>
+      <w:proofErr w:type="spellEnd"/>
+    </w:p>
+    <w:p>
+      <w:pPr>
+        <w:pStyle w:val="Prrafodelista"/>
+        <w:numPr>
+          <w:ilvl w:val="0"/>
+          <w:numId w:val="5"/>
+        </w:numPr>
+      </w:pPr>
+      <w:proofErr w:type="spellStart"/>
+      <w:r>
+        <w:t>initGuiElements</w:t>
+      </w:r>
+      <w:proofErr w:type="spellEnd"/>
+    </w:p>
+    <w:p>
+      <w:pPr>
+        <w:pStyle w:val="Prrafodelista"/>
+        <w:numPr>
+          <w:ilvl w:val="0"/>
+          <w:numId w:val="5"/>
+        </w:numPr>
+      </w:pPr>
+      <w:proofErr w:type="spellStart"/>
+      <w:r>
+        <w:t>printWord</w:t>
+      </w:r>
+      <w:proofErr w:type="spellEnd"/>
+    </w:p>
+    <w:p>
+      <w:pPr>
+        <w:pStyle w:val="Prrafodelista"/>
+        <w:numPr>
+          <w:ilvl w:val="0"/>
+          <w:numId w:val="5"/>
+        </w:numPr>
+      </w:pPr>
+      <w:proofErr w:type="spellStart"/>
+      <w:r>
+        <w:t>printImage</w:t>
+      </w:r>
+      <w:proofErr w:type="spellEnd"/>
+    </w:p>
+    <w:p>
+      <w:pPr>
+        <w:pStyle w:val="Prrafodelista"/>
+        <w:numPr>
+          <w:ilvl w:val="0"/>
+          <w:numId w:val="5"/>
+        </w:numPr>
+      </w:pPr>
+      <w:proofErr w:type="spellStart"/>
+      <w:r>
+        <w:t>fillAreaColor</w:t>
+      </w:r>
+      <w:proofErr w:type="spellEnd"/>
+    </w:p>
+    <w:p>
+      <w:pPr>
+        <w:rPr>
+          <w:b/>
+          <w:bCs/>
+        </w:rPr>
+      </w:pPr>
+      <w:r>
+        <w:rPr>
+          <w:b/>
+          <w:bCs/>
+        </w:rPr>
+        <w:t>Inicio</w:t>
+      </w:r>
+    </w:p>
+    <w:p>
+      <w:r>
+        <w:t>Es la función a la que hay que llamar para lanzar la ejecución del programa</w:t>
+      </w:r>
+      <w:r>
+        <w:t>. Forma parte de los requisitos de la práctica.</w:t>
+      </w:r>
+    </w:p>
+    <w:p>
+      <w:pPr>
+        <w:rPr>
+          <w:b/>
+          <w:bCs/>
+        </w:rPr>
+      </w:pPr>
+      <w:proofErr w:type="spellStart"/>
+      <w:r>
+        <w:rPr>
+          <w:b/>
+          <w:bCs/>
+        </w:rPr>
+        <w:t>Menu</w:t>
+      </w:r>
+      <w:proofErr w:type="spellEnd"/>
+    </w:p>
+    <w:p>
+      <w:r>
+        <w:t xml:space="preserve">Contiene el bucle del menú de opciones que permitirán al usuario interactuar con la interfaz y conformar los pedidos. </w:t>
+      </w:r>
+    </w:p>
+    <w:p>
+      <w:pPr>
+        <w:rPr>
+          <w:b/>
+          <w:bCs/>
+        </w:rPr>
+      </w:pPr>
+      <w:proofErr w:type="spellStart"/>
+      <w:r>
+        <w:rPr>
+          <w:b/>
+          <w:bCs/>
+        </w:rPr>
+        <w:t>generateBill</w:t>
+      </w:r>
+      <w:proofErr w:type="spellEnd"/>
+    </w:p>
+    <w:p>
+      <w:r>
+        <w:t xml:space="preserve">Genera una factura de los productos seleccionados por el usuario en formato de archivo de texto. </w:t>
+      </w:r>
+    </w:p>
+    <w:p>
+      <w:proofErr w:type="spellStart"/>
+      <w:r>
+        <w:rPr>
+          <w:b/>
+          <w:bCs/>
+        </w:rPr>
+        <w:t>printCart</w:t>
+      </w:r>
+      <w:proofErr w:type="spellEnd"/>
+    </w:p>
+    <w:p>
+      <w:r>
+        <w:t xml:space="preserve">Imprime los productos que están en ese momento en el carrito en la parte de la ventana reservada para ello. </w:t>
+      </w:r>
+    </w:p>
+    <w:p>
+      <w:proofErr w:type="spellStart"/>
+      <w:r>
+        <w:rPr>
+          <w:b/>
+          <w:bCs/>
+        </w:rPr>
+        <w:t>printProducts</w:t>
+      </w:r>
+      <w:proofErr w:type="spellEnd"/>
+    </w:p>
+    <w:p>
+      <w:r>
+        <w:t xml:space="preserve">Imprime todos los productos de los que dispone la tienda en la zona de la ventana asignada. </w:t>
+      </w:r>
+    </w:p>
+    <w:p>
+      <w:pPr>
+        <w:rPr>
+          <w:b/>
+          <w:bCs/>
+        </w:rPr>
+      </w:pPr>
+      <w:proofErr w:type="spellStart"/>
+      <w:r>
+        <w:rPr>
+          <w:b/>
+          <w:bCs/>
+        </w:rPr>
+        <w:t>initGuiElements</w:t>
+      </w:r>
+      <w:proofErr w:type="spellEnd"/>
+    </w:p>
+    <w:p>
+      <w:r>
+        <w:t xml:space="preserve">Inicia los elementos gráficos de la ventana. Por ejemplo: </w:t>
+      </w:r>
+    </w:p>
+    <w:p>
+      <w:pPr>
+        <w:pStyle w:val="Prrafodelista"/>
+        <w:numPr>
+          <w:ilvl w:val="0"/>
+          <w:numId w:val="6"/>
+        </w:numPr>
+      </w:pPr>
+      <w:r>
+        <w:t>Cabecera</w:t>
+      </w:r>
+    </w:p>
+    <w:p>
+      <w:pPr>
+        <w:pStyle w:val="Prrafodelista"/>
+        <w:numPr>
+          <w:ilvl w:val="0"/>
+          <w:numId w:val="6"/>
+        </w:numPr>
+      </w:pPr>
+      <w:r>
+        <w:t>Zona de productos</w:t>
+      </w:r>
+    </w:p>
+    <w:p>
+      <w:pPr>
+        <w:pStyle w:val="Prrafodelista"/>
+        <w:numPr>
+          <w:ilvl w:val="0"/>
+          <w:numId w:val="6"/>
+        </w:numPr>
+      </w:pPr>
+      <w:r>
+        <w:t>Zona número de pedido</w:t>
+      </w:r>
+    </w:p>
+    <w:p>
+      <w:pPr>
+        <w:pStyle w:val="Prrafodelista"/>
+        <w:numPr>
+          <w:ilvl w:val="0"/>
+          <w:numId w:val="6"/>
+        </w:numPr>
+      </w:pPr>
+      <w:r>
+        <w:t>Zona de carrito</w:t>
+      </w:r>
+    </w:p>
+    <w:p>
+      <w:pPr>
+        <w:pStyle w:val="Prrafodelista"/>
+        <w:numPr>
+          <w:ilvl w:val="0"/>
+          <w:numId w:val="6"/>
+        </w:numPr>
+      </w:pPr>
+      <w:r>
+        <w:t>Precio total</w:t>
+      </w:r>
+    </w:p>
+    <w:p>
+      <w:proofErr w:type="spellStart"/>
+      <w:r>
+        <w:rPr>
+          <w:b/>
+          <w:bCs/>
+        </w:rPr>
+        <w:t>printWord</w:t>
+      </w:r>
+      <w:proofErr w:type="spellEnd"/>
+    </w:p>
+    <w:p>
+      <w:r>
+        <w:t xml:space="preserve">Recibe un </w:t>
+      </w:r>
+      <w:proofErr w:type="spellStart"/>
+      <w:r>
+        <w:t>string</w:t>
+      </w:r>
+      <w:proofErr w:type="spellEnd"/>
+      <w:r>
+        <w:t xml:space="preserve"> por parámetro </w:t>
+      </w:r>
+      <w:r>
+        <w:t xml:space="preserve">y una posición x, y e imprime mediante las imágenes de caracteres el texto. </w:t>
+      </w:r>
+    </w:p>
+    <w:p/>
+    <w:p>
+      <w:proofErr w:type="spellStart"/>
+      <w:r>
+        <w:rPr>
+          <w:b/>
+          <w:bCs/>
+        </w:rPr>
+        <w:lastRenderedPageBreak/>
+        <w:t>printImage</w:t>
+      </w:r>
+      <w:proofErr w:type="spellEnd"/>
+    </w:p>
+    <w:p>
+      <w:r>
+        <w:t xml:space="preserve">Imprime la imagen indicada por parámetro en la posición x, y con el tamaño también indicado por parámetro. </w:t>
+      </w:r>
+    </w:p>
+    <w:p>
+      <w:pPr>
+        <w:rPr>
+          <w:b/>
+          <w:bCs/>
+        </w:rPr>
+      </w:pPr>
+      <w:proofErr w:type="spellStart"/>
+      <w:r>
+        <w:rPr>
+          <w:b/>
+          <w:bCs/>
+        </w:rPr>
+        <w:t>fillAreaColor</w:t>
+      </w:r>
+      <w:proofErr w:type="spellEnd"/>
+    </w:p>
+    <w:p>
+      <w:r>
+        <w:t xml:space="preserve">Rellena un área que se indica por parámetro mediante coordenadas con el color pasado también por parámetro en formato RGB. </w:t>
+      </w:r>
+    </w:p>
     <w:p>
       <w:pPr>
         <w:pStyle w:val="Ttulo1"/>
       </w:pPr>
-      <w:bookmarkStart w:id="4" w:name="_Toc41642740"/>
-      <w:r>
-        <w:t>Funciones principales</w:t>
-      </w:r>
-      <w:bookmarkEnd w:id="4"/>
-    </w:p>
-    <w:p/>
-    <w:p/>
-    <w:p/>
-    <w:p/>
-    <w:p>
-      <w:pPr>
-        <w:pStyle w:val="Ttulo1"/>
-      </w:pPr>
-      <w:bookmarkStart w:id="5" w:name="_Toc41642741"/>
+      <w:bookmarkStart w:id="6" w:name="_Toc41810150"/>
       <w:r>
         <w:t>Manual de usuario</w:t>
       </w:r>
-      <w:bookmarkEnd w:id="5"/>
+      <w:bookmarkEnd w:id="6"/>
     </w:p>
     <w:p>
       <w:r>
         <w:t xml:space="preserve">El programa tiene una interfaz gráfica muy intuitiva y fácil de utilizar. No obstante, a continuación, se explicará con detalle: </w:t>
       </w:r>
     </w:p>
-    <w:p/>
     <w:p>
       <w:pPr>
         <w:pStyle w:val="Ttulo2"/>
       </w:pPr>
+      <w:bookmarkStart w:id="7" w:name="_Toc41810151"/>
       <w:r>
         <w:t>Carga del código</w:t>
       </w:r>
+      <w:bookmarkEnd w:id="7"/>
     </w:p>
     <w:p>
       <w:r>
@@ -1133,9 +2268,17 @@
           <w:noProof/>
         </w:rPr>
         <w:drawing>
-          <wp:inline distT="0" distB="0" distL="0" distR="0" wp14:anchorId="3FA92D3B" wp14:editId="0A836984">
-            <wp:extent cx="5400040" cy="3557905"/>
-            <wp:effectExtent l="0" t="0" r="0" b="4445"/>
+          <wp:anchor distT="0" distB="0" distL="114300" distR="114300" simplePos="0" relativeHeight="251667456" behindDoc="0" locked="0" layoutInCell="1" allowOverlap="1" wp14:anchorId="3FA92D3B" wp14:editId="4DA22FE3">
+            <wp:simplePos x="0" y="0"/>
+            <wp:positionH relativeFrom="margin">
+              <wp:align>center</wp:align>
+            </wp:positionH>
+            <wp:positionV relativeFrom="paragraph">
+              <wp:posOffset>9525</wp:posOffset>
+            </wp:positionV>
+            <wp:extent cx="3657411" cy="2409825"/>
+            <wp:effectExtent l="0" t="0" r="635" b="0"/>
+            <wp:wrapNone/>
             <wp:docPr id="4" name="Imagen 4" descr="Captura de pantalla de un celular&#10;&#10;Descripción generada automáticamente"/>
             <wp:cNvGraphicFramePr>
               <a:graphicFrameLocks xmlns:a="http://schemas.openxmlformats.org/drawingml/2006/main" noChangeAspect="1"/>
@@ -1162,7 +2305,7 @@
                   <pic:spPr>
                     <a:xfrm>
                       <a:off x="0" y="0"/>
-                      <a:ext cx="5400040" cy="3557905"/>
+                      <a:ext cx="3657411" cy="2409825"/>
                     </a:xfrm>
                     <a:prstGeom prst="rect">
                       <a:avLst/>
@@ -1171,15 +2314,26 @@
                 </pic:pic>
               </a:graphicData>
             </a:graphic>
-          </wp:inline>
+            <wp14:sizeRelH relativeFrom="margin">
+              <wp14:pctWidth>0</wp14:pctWidth>
+            </wp14:sizeRelH>
+            <wp14:sizeRelV relativeFrom="margin">
+              <wp14:pctHeight>0</wp14:pctHeight>
+            </wp14:sizeRelV>
+          </wp:anchor>
         </w:drawing>
       </w:r>
     </w:p>
     <w:p/>
     <w:p/>
-    <w:p>
-      <w:r>
-        <w:lastRenderedPageBreak/>
+    <w:p/>
+    <w:p/>
+    <w:p/>
+    <w:p/>
+    <w:p/>
+    <w:p/>
+    <w:p>
+      <w:r>
         <w:t>A continuación, hay que navegar hasta el directorio del proyecto y abrir el fichero “</w:t>
       </w:r>
       <w:proofErr w:type="spellStart"/>
@@ -1190,6 +2344,9 @@
       <w:r>
         <w:t>”</w:t>
       </w:r>
+      <w:r>
+        <w:t>.</w:t>
+      </w:r>
     </w:p>
     <w:p>
       <w:r>
@@ -1197,9 +2354,9 @@
           <w:noProof/>
         </w:rPr>
         <w:drawing>
-          <wp:inline distT="0" distB="0" distL="0" distR="0" wp14:anchorId="76996877" wp14:editId="6C093E1B">
-            <wp:extent cx="5400040" cy="3016250"/>
-            <wp:effectExtent l="0" t="0" r="0" b="0"/>
+          <wp:inline distT="0" distB="0" distL="0" distR="0" wp14:anchorId="76996877" wp14:editId="418AB9CC">
+            <wp:extent cx="5115828" cy="2857500"/>
+            <wp:effectExtent l="0" t="0" r="8890" b="0"/>
             <wp:docPr id="5" name="Imagen 5"/>
             <wp:cNvGraphicFramePr>
               <a:graphicFrameLocks xmlns:a="http://schemas.openxmlformats.org/drawingml/2006/main" noChangeAspect="1"/>
@@ -1220,7 +2377,7 @@
                   <pic:spPr>
                     <a:xfrm>
                       <a:off x="0" y="0"/>
-                      <a:ext cx="5400040" cy="3016250"/>
+                      <a:ext cx="5255835" cy="2935703"/>
                     </a:xfrm>
                     <a:prstGeom prst="rect">
                       <a:avLst/>
@@ -1233,9 +2390,9 @@
         </w:drawing>
       </w:r>
     </w:p>
-    <w:p/>
-    <w:p>
-      <w:r>
+    <w:p>
+      <w:r>
+        <w:lastRenderedPageBreak/>
         <w:t xml:space="preserve">Una vez abierto, llamara la función de inicio de la siguiente manera: </w:t>
       </w:r>
     </w:p>
@@ -1245,7 +2402,7 @@
           <w:noProof/>
         </w:rPr>
         <w:drawing>
-          <wp:inline distT="0" distB="0" distL="0" distR="0" wp14:anchorId="37C2A610" wp14:editId="416978E6">
+          <wp:inline distT="0" distB="0" distL="0" distR="0" wp14:anchorId="37C2A610" wp14:editId="7122A05D">
             <wp:extent cx="3448050" cy="1181100"/>
             <wp:effectExtent l="0" t="0" r="0" b="0"/>
             <wp:docPr id="6" name="Imagen 6"/>
@@ -1281,38 +2438,41 @@
         </w:drawing>
       </w:r>
     </w:p>
-    <w:p/>
     <w:p>
       <w:r>
         <w:t xml:space="preserve">Automáticamente se iniciará el programa y se podrá utilizar. </w:t>
       </w:r>
     </w:p>
-    <w:p/>
-    <w:p/>
-    <w:p/>
-    <w:p/>
-    <w:p/>
-    <w:p/>
-    <w:p/>
-    <w:p/>
-    <w:p/>
     <w:p>
       <w:pPr>
         <w:pStyle w:val="Ttulo2"/>
       </w:pPr>
-      <w:r>
-        <w:lastRenderedPageBreak/>
+      <w:bookmarkStart w:id="8" w:name="_Toc41810152"/>
+      <w:r>
         <w:t>Manejo del programa</w:t>
       </w:r>
-    </w:p>
-    <w:p/>
+      <w:bookmarkEnd w:id="8"/>
+    </w:p>
+    <w:p>
+      <w:r>
+        <w:t xml:space="preserve">Por defecto la interfaz es la que aparece en la siguiente imagen. Empezamos nuevo pedido introduciendo “s” y a continuación </w:t>
+      </w:r>
+      <w:proofErr w:type="spellStart"/>
+      <w:r>
+        <w:t>enter</w:t>
+      </w:r>
+      <w:proofErr w:type="spellEnd"/>
+      <w:r>
+        <w:t xml:space="preserve"> para confirmar. </w:t>
+      </w:r>
+    </w:p>
     <w:p>
       <w:r>
         <w:rPr>
           <w:noProof/>
         </w:rPr>
         <w:drawing>
-          <wp:anchor distT="0" distB="0" distL="114300" distR="114300" simplePos="0" relativeHeight="251660288" behindDoc="0" locked="0" layoutInCell="1" allowOverlap="1" wp14:anchorId="7E3241F4" wp14:editId="3F8416EE">
+          <wp:anchor distT="0" distB="0" distL="114300" distR="114300" simplePos="0" relativeHeight="251659264" behindDoc="0" locked="0" layoutInCell="1" allowOverlap="1" wp14:anchorId="7E3241F4" wp14:editId="586F019A">
             <wp:simplePos x="0" y="0"/>
             <wp:positionH relativeFrom="margin">
               <wp:align>right</wp:align>
@@ -1381,19 +2541,33 @@
     <w:p/>
     <w:p/>
     <w:p/>
+    <w:p/>
+    <w:p/>
+    <w:p/>
+    <w:p/>
+    <w:p/>
+    <w:p/>
+    <w:p/>
+    <w:p/>
+    <w:p>
+      <w:r>
+        <w:lastRenderedPageBreak/>
+        <w:t xml:space="preserve">Indicamos un número de pedido que será con el que se guardará la factura. </w:t>
+      </w:r>
+    </w:p>
     <w:p>
       <w:r>
         <w:rPr>
           <w:noProof/>
         </w:rPr>
         <w:drawing>
-          <wp:anchor distT="0" distB="0" distL="114300" distR="114300" simplePos="0" relativeHeight="251661312" behindDoc="0" locked="0" layoutInCell="1" allowOverlap="1" wp14:anchorId="30B0F9DE" wp14:editId="621E6A96">
+          <wp:anchor distT="0" distB="0" distL="114300" distR="114300" simplePos="0" relativeHeight="251660288" behindDoc="0" locked="0" layoutInCell="1" allowOverlap="1" wp14:anchorId="30B0F9DE" wp14:editId="359D477D">
             <wp:simplePos x="0" y="0"/>
             <wp:positionH relativeFrom="margin">
               <wp:align>right</wp:align>
             </wp:positionH>
             <wp:positionV relativeFrom="paragraph">
-              <wp:posOffset>198120</wp:posOffset>
+              <wp:posOffset>46355</wp:posOffset>
             </wp:positionV>
             <wp:extent cx="5400040" cy="3549650"/>
             <wp:effectExtent l="0" t="0" r="0" b="0"/>
@@ -1450,15 +2624,18 @@
     <w:p/>
     <w:p/>
     <w:p/>
-    <w:p/>
-    <w:p/>
+    <w:p>
+      <w:r>
+        <w:t xml:space="preserve">El siguiente paso es ir indicando los productos que deseamos a través de su identificador. </w:t>
+      </w:r>
+    </w:p>
     <w:p>
       <w:r>
         <w:rPr>
           <w:noProof/>
         </w:rPr>
         <w:drawing>
-          <wp:inline distT="0" distB="0" distL="0" distR="0" wp14:anchorId="5D70725B" wp14:editId="5630B67C">
+          <wp:inline distT="0" distB="0" distL="0" distR="0" wp14:anchorId="5D70725B" wp14:editId="6DCC5861">
             <wp:extent cx="5400040" cy="3543935"/>
             <wp:effectExtent l="0" t="0" r="0" b="0"/>
             <wp:docPr id="10" name="Imagen 10"/>
@@ -1498,11 +2675,17 @@
     <w:p/>
     <w:p>
       <w:r>
+        <w:lastRenderedPageBreak/>
+        <w:t xml:space="preserve">Al indicar el producto nos aparecerá una imagen i se podrá indicar el número de unidades. </w:t>
+      </w:r>
+    </w:p>
+    <w:p>
+      <w:r>
         <w:rPr>
           <w:noProof/>
         </w:rPr>
         <w:drawing>
-          <wp:inline distT="0" distB="0" distL="0" distR="0" wp14:anchorId="7AAA6AB3" wp14:editId="3EB903AE">
+          <wp:inline distT="0" distB="0" distL="0" distR="0" wp14:anchorId="7AAA6AB3" wp14:editId="53677680">
             <wp:extent cx="5400040" cy="3541395"/>
             <wp:effectExtent l="0" t="0" r="0" b="1905"/>
             <wp:docPr id="11" name="Imagen 11"/>
@@ -1539,15 +2722,18 @@
       </w:r>
     </w:p>
     <w:p/>
-    <w:p/>
+    <w:p>
+      <w:r>
+        <w:t xml:space="preserve">Confirmamos el número de unidades. </w:t>
+      </w:r>
+    </w:p>
     <w:p>
       <w:r>
         <w:rPr>
           <w:noProof/>
         </w:rPr>
-        <w:lastRenderedPageBreak/>
         <w:drawing>
-          <wp:inline distT="0" distB="0" distL="0" distR="0" wp14:anchorId="23190E5B" wp14:editId="3EA4F3A7">
+          <wp:inline distT="0" distB="0" distL="0" distR="0" wp14:anchorId="23190E5B" wp14:editId="4339F0AE">
             <wp:extent cx="5400040" cy="3547110"/>
             <wp:effectExtent l="0" t="0" r="0" b="0"/>
             <wp:docPr id="12" name="Imagen 12"/>
@@ -1584,13 +2770,20 @@
       </w:r>
     </w:p>
     <w:p/>
+    <w:p/>
+    <w:p>
+      <w:r>
+        <w:lastRenderedPageBreak/>
+        <w:t>Vemos que se ha añadido a la lista de productos seleccionados. Podemos continuar comprando productos o parar.</w:t>
+      </w:r>
+    </w:p>
     <w:p>
       <w:r>
         <w:rPr>
           <w:noProof/>
         </w:rPr>
         <w:drawing>
-          <wp:inline distT="0" distB="0" distL="0" distR="0" wp14:anchorId="7A013C70" wp14:editId="58BEC019">
+          <wp:inline distT="0" distB="0" distL="0" distR="0" wp14:anchorId="7A013C70" wp14:editId="20D3176F">
             <wp:extent cx="5400040" cy="3557905"/>
             <wp:effectExtent l="0" t="0" r="0" b="4445"/>
             <wp:docPr id="13" name="Imagen 13"/>
@@ -1627,17 +2820,18 @@
       </w:r>
     </w:p>
     <w:p/>
-    <w:p/>
-    <w:p/>
-    <w:p/>
+    <w:p>
+      <w:r>
+        <w:t xml:space="preserve">Vamos añadiendo todos los que se deseen y de mientras se puede ir viendo el total en la parte inferior derecha. </w:t>
+      </w:r>
+    </w:p>
     <w:p>
       <w:r>
         <w:rPr>
           <w:noProof/>
         </w:rPr>
-        <w:lastRenderedPageBreak/>
         <w:drawing>
-          <wp:inline distT="0" distB="0" distL="0" distR="0" wp14:anchorId="1D0F815B" wp14:editId="425F99A8">
+          <wp:inline distT="0" distB="0" distL="0" distR="0" wp14:anchorId="1D0F815B" wp14:editId="5D36B718">
             <wp:extent cx="5400040" cy="3555365"/>
             <wp:effectExtent l="0" t="0" r="0" b="6985"/>
             <wp:docPr id="14" name="Imagen 14"/>
@@ -1674,17 +2868,188 @@
       </w:r>
     </w:p>
     <w:p/>
-    <w:p/>
-    <w:p/>
+    <w:p>
+      <w:r>
+        <w:lastRenderedPageBreak/>
+        <w:t xml:space="preserve">Al terminar de añadir productos, indicamos que no queremos continuar el pedido y </w:t>
+      </w:r>
+      <w:r>
+        <w:t xml:space="preserve">automáticamente se generará la factura. </w:t>
+      </w:r>
+    </w:p>
     <w:p>
       <w:r>
         <w:rPr>
           <w:noProof/>
         </w:rPr>
+        <mc:AlternateContent>
+          <mc:Choice Requires="wpg">
+            <w:drawing>
+              <wp:anchor distT="0" distB="0" distL="114300" distR="114300" simplePos="0" relativeHeight="251665408" behindDoc="0" locked="0" layoutInCell="1" allowOverlap="1" wp14:anchorId="51FB754F" wp14:editId="3CA0AEC3">
+                <wp:simplePos x="0" y="0"/>
+                <wp:positionH relativeFrom="column">
+                  <wp:posOffset>-3810</wp:posOffset>
+                </wp:positionH>
+                <wp:positionV relativeFrom="paragraph">
+                  <wp:posOffset>36195</wp:posOffset>
+                </wp:positionV>
+                <wp:extent cx="5400040" cy="3555365"/>
+                <wp:effectExtent l="0" t="0" r="0" b="6985"/>
+                <wp:wrapNone/>
+                <wp:docPr id="18" name="Grupo 18"/>
+                <wp:cNvGraphicFramePr/>
+                <a:graphic xmlns:a="http://schemas.openxmlformats.org/drawingml/2006/main">
+                  <a:graphicData uri="http://schemas.microsoft.com/office/word/2010/wordprocessingGroup">
+                    <wpg:wgp>
+                      <wpg:cNvGrpSpPr/>
+                      <wpg:grpSpPr>
+                        <a:xfrm>
+                          <a:off x="0" y="0"/>
+                          <a:ext cx="5400040" cy="3555365"/>
+                          <a:chOff x="0" y="0"/>
+                          <a:chExt cx="5400040" cy="3555365"/>
+                        </a:xfrm>
+                      </wpg:grpSpPr>
+                      <pic:pic xmlns:pic="http://schemas.openxmlformats.org/drawingml/2006/picture">
+                        <pic:nvPicPr>
+                          <pic:cNvPr id="17" name="Imagen 17"/>
+                          <pic:cNvPicPr>
+                            <a:picLocks noChangeAspect="1"/>
+                          </pic:cNvPicPr>
+                        </pic:nvPicPr>
+                        <pic:blipFill>
+                          <a:blip r:embed="rId20">
+                            <a:extLst>
+                              <a:ext uri="{28A0092B-C50C-407E-A947-70E740481C1C}">
+                                <a14:useLocalDpi xmlns:a14="http://schemas.microsoft.com/office/drawing/2010/main" val="0"/>
+                              </a:ext>
+                            </a:extLst>
+                          </a:blip>
+                          <a:stretch>
+                            <a:fillRect/>
+                          </a:stretch>
+                        </pic:blipFill>
+                        <pic:spPr>
+                          <a:xfrm>
+                            <a:off x="0" y="0"/>
+                            <a:ext cx="5400040" cy="3555365"/>
+                          </a:xfrm>
+                          <a:prstGeom prst="rect">
+                            <a:avLst/>
+                          </a:prstGeom>
+                        </pic:spPr>
+                      </pic:pic>
+                      <pic:pic xmlns:pic="http://schemas.openxmlformats.org/drawingml/2006/picture">
+                        <pic:nvPicPr>
+                          <pic:cNvPr id="16" name="Imagen 16" descr="Captura de pantalla de un celular con letras&#10;&#10;Descripción generada automáticamente"/>
+                          <pic:cNvPicPr>
+                            <a:picLocks noChangeAspect="1"/>
+                          </pic:cNvPicPr>
+                        </pic:nvPicPr>
+                        <pic:blipFill rotWithShape="1">
+                          <a:blip r:embed="rId21">
+                            <a:extLst>
+                              <a:ext uri="{28A0092B-C50C-407E-A947-70E740481C1C}">
+                                <a14:useLocalDpi xmlns:a14="http://schemas.microsoft.com/office/drawing/2010/main" val="0"/>
+                              </a:ext>
+                            </a:extLst>
+                          </a:blip>
+                          <a:srcRect t="89165" r="49730"/>
+                          <a:stretch/>
+                        </pic:blipFill>
+                        <pic:spPr bwMode="auto">
+                          <a:xfrm>
+                            <a:off x="9525" y="3162300"/>
+                            <a:ext cx="2714625" cy="385445"/>
+                          </a:xfrm>
+                          <a:prstGeom prst="rect">
+                            <a:avLst/>
+                          </a:prstGeom>
+                          <a:ln>
+                            <a:noFill/>
+                          </a:ln>
+                          <a:extLst>
+                            <a:ext uri="{53640926-AAD7-44D8-BBD7-CCE9431645EC}">
+                              <a14:shadowObscured xmlns:a14="http://schemas.microsoft.com/office/drawing/2010/main"/>
+                            </a:ext>
+                          </a:extLst>
+                        </pic:spPr>
+                      </pic:pic>
+                    </wpg:wgp>
+                  </a:graphicData>
+                </a:graphic>
+              </wp:anchor>
+            </w:drawing>
+          </mc:Choice>
+          <mc:Fallback>
+            <w:pict>
+              <v:group w14:anchorId="46373877" id="Grupo 18" o:spid="_x0000_s1026" style="position:absolute;margin-left:-.3pt;margin-top:2.85pt;width:425.2pt;height:279.95pt;z-index:251665408" coordsize="54000,35553" o:gfxdata="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">
+                <v:shapetype id="_x0000_t75" coordsize="21600,21600" o:spt="75" o:preferrelative="t" path="m@4@5l@4@11@9@11@9@5xe" filled="f" stroked="f">
+                  <v:stroke joinstyle="miter"/>
+                  <v:formulas>
+                    <v:f eqn="if lineDrawn pixelLineWidth 0"/>
+                    <v:f eqn="sum @0 1 0"/>
+                    <v:f eqn="sum 0 0 @1"/>
+                    <v:f eqn="prod @2 1 2"/>
+                    <v:f eqn="prod @3 21600 pixelWidth"/>
+                    <v:f eqn="prod @3 21600 pixelHeight"/>
+                    <v:f eqn="sum @0 0 1"/>
+                    <v:f eqn="prod @6 1 2"/>
+                    <v:f eqn="prod @7 21600 pixelWidth"/>
+                    <v:f eqn="sum @8 21600 0"/>
+                    <v:f eqn="prod @7 21600 pixelHeight"/>
+                    <v:f eqn="sum @10 21600 0"/>
+                  </v:formulas>
+                  <v:path o:extrusionok="f" gradientshapeok="t" o:connecttype="rect"/>
+                  <o:lock v:ext="edit" aspectratio="t"/>
+                </v:shapetype>
+                <v:shape id="Imagen 17" o:spid="_x0000_s1027" type="#_x0000_t75" style="position:absolute;width:54000;height:35553;visibility:visible;mso-wrap-style:square" o:gfxdata="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">
+                  <v:imagedata r:id="rId22" o:title=""/>
+                </v:shape>
+                <v:shape id="Imagen 16" o:spid="_x0000_s1028" type="#_x0000_t75" alt="Captura de pantalla de un celular con letras&#10;&#10;Descripción generada automáticamente" style="position:absolute;left:95;top:31623;width:27146;height:3854;visibility:visible;mso-wrap-style:square" o:gfxdata="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">
+                  <v:imagedata r:id="rId23" o:title="Captura de pantalla de un celular con letras&#10;&#10;Descripción generada automáticamente" croptop="58435f" cropright="32591f"/>
+                </v:shape>
+              </v:group>
+            </w:pict>
+          </mc:Fallback>
+        </mc:AlternateContent>
+      </w:r>
+    </w:p>
+    <w:p/>
+    <w:p/>
+    <w:p/>
+    <w:p/>
+    <w:p/>
+    <w:p/>
+    <w:p/>
+    <w:p/>
+    <w:p/>
+    <w:p/>
+    <w:p/>
+    <w:p/>
+    <w:p/>
+    <w:p>
+      <w:r>
+        <w:t xml:space="preserve">Podemos consultar la factura y allí veremos todos los productos con sus unidades, importe y total del pedido. </w:t>
+      </w:r>
+    </w:p>
+    <w:p>
+      <w:r>
+        <w:rPr>
+          <w:noProof/>
+        </w:rPr>
         <w:drawing>
-          <wp:inline distT="0" distB="0" distL="0" distR="0" wp14:anchorId="66C53A11" wp14:editId="142F91EB">
+          <wp:anchor distT="0" distB="0" distL="114300" distR="114300" simplePos="0" relativeHeight="251666432" behindDoc="0" locked="0" layoutInCell="1" allowOverlap="1" wp14:anchorId="16A2098F" wp14:editId="73C8D690">
+            <wp:simplePos x="0" y="0"/>
+            <wp:positionH relativeFrom="margin">
+              <wp:align>right</wp:align>
+            </wp:positionH>
+            <wp:positionV relativeFrom="paragraph">
+              <wp:posOffset>90170</wp:posOffset>
+            </wp:positionV>
             <wp:extent cx="5400040" cy="2755265"/>
             <wp:effectExtent l="0" t="0" r="0" b="6985"/>
+            <wp:wrapNone/>
             <wp:docPr id="15" name="Imagen 15"/>
             <wp:cNvGraphicFramePr>
               <a:graphicFrameLocks xmlns:a="http://schemas.openxmlformats.org/drawingml/2006/main" noChangeAspect="1"/>
@@ -1697,7 +3062,13 @@
                     <pic:cNvPicPr/>
                   </pic:nvPicPr>
                   <pic:blipFill>
-                    <a:blip r:embed="rId21"/>
+                    <a:blip r:embed="rId24">
+                      <a:extLst>
+                        <a:ext uri="{28A0092B-C50C-407E-A947-70E740481C1C}">
+                          <a14:useLocalDpi xmlns:a14="http://schemas.microsoft.com/office/drawing/2010/main" val="0"/>
+                        </a:ext>
+                      </a:extLst>
+                    </a:blip>
                     <a:stretch>
                       <a:fillRect/>
                     </a:stretch>
@@ -1714,7 +3085,7 @@
                 </pic:pic>
               </a:graphicData>
             </a:graphic>
-          </wp:inline>
+          </wp:anchor>
         </w:drawing>
       </w:r>
     </w:p>
@@ -1724,67 +3095,28 @@
     <w:p/>
     <w:p/>
     <w:p/>
+    <w:p/>
+    <w:p/>
+    <w:p/>
+    <w:p/>
+    <w:p/>
+    <w:p/>
+    <w:p>
+      <w:r>
+        <w:lastRenderedPageBreak/>
+        <w:t xml:space="preserve">Finalmente, la interfaz volverá a su estado inicial y se podrá crear un pedido nuevo o salir de la aplicación. </w:t>
+      </w:r>
+    </w:p>
     <w:p>
       <w:r>
         <w:rPr>
           <w:noProof/>
         </w:rPr>
         <w:drawing>
-          <wp:inline distT="0" distB="0" distL="0" distR="0" wp14:anchorId="41C0D2D6" wp14:editId="481704B9">
-            <wp:extent cx="5400040" cy="3557270"/>
-            <wp:effectExtent l="0" t="0" r="0" b="5080"/>
-            <wp:docPr id="16" name="Imagen 16" descr="Captura de pantalla de un celular con letras&#10;&#10;Descripción generada automáticamente"/>
-            <wp:cNvGraphicFramePr>
-              <a:graphicFrameLocks xmlns:a="http://schemas.openxmlformats.org/drawingml/2006/main" noChangeAspect="1"/>
-            </wp:cNvGraphicFramePr>
-            <a:graphic xmlns:a="http://schemas.openxmlformats.org/drawingml/2006/main">
-              <a:graphicData uri="http://schemas.openxmlformats.org/drawingml/2006/picture">
-                <pic:pic xmlns:pic="http://schemas.openxmlformats.org/drawingml/2006/picture">
-                  <pic:nvPicPr>
-                    <pic:cNvPr id="16" name="Untitled45.png"/>
-                    <pic:cNvPicPr/>
-                  </pic:nvPicPr>
-                  <pic:blipFill>
-                    <a:blip r:embed="rId22">
-                      <a:extLst>
-                        <a:ext uri="{28A0092B-C50C-407E-A947-70E740481C1C}">
-                          <a14:useLocalDpi xmlns:a14="http://schemas.microsoft.com/office/drawing/2010/main" val="0"/>
-                        </a:ext>
-                      </a:extLst>
-                    </a:blip>
-                    <a:stretch>
-                      <a:fillRect/>
-                    </a:stretch>
-                  </pic:blipFill>
-                  <pic:spPr>
-                    <a:xfrm>
-                      <a:off x="0" y="0"/>
-                      <a:ext cx="5400040" cy="3557270"/>
-                    </a:xfrm>
-                    <a:prstGeom prst="rect">
-                      <a:avLst/>
-                    </a:prstGeom>
-                  </pic:spPr>
-                </pic:pic>
-              </a:graphicData>
-            </a:graphic>
-          </wp:inline>
-        </w:drawing>
-      </w:r>
-    </w:p>
-    <w:p/>
-    <w:p/>
-    <w:p/>
-    <w:p>
-      <w:r>
-        <w:rPr>
-          <w:noProof/>
-        </w:rPr>
-        <w:drawing>
-          <wp:anchor distT="0" distB="0" distL="114300" distR="114300" simplePos="0" relativeHeight="251662336" behindDoc="0" locked="0" layoutInCell="1" allowOverlap="1" wp14:anchorId="5E0F26DA" wp14:editId="3C5ABED4">
+          <wp:anchor distT="0" distB="0" distL="114300" distR="114300" simplePos="0" relativeHeight="251661312" behindDoc="0" locked="0" layoutInCell="1" allowOverlap="1" wp14:anchorId="5E0F26DA" wp14:editId="56B18343">
             <wp:simplePos x="0" y="0"/>
-            <wp:positionH relativeFrom="column">
-              <wp:posOffset>634365</wp:posOffset>
+            <wp:positionH relativeFrom="margin">
+              <wp:align>center</wp:align>
             </wp:positionH>
             <wp:positionV relativeFrom="paragraph">
               <wp:posOffset>13335</wp:posOffset>
@@ -1804,7 +3136,7 @@
                     <pic:cNvPicPr/>
                   </pic:nvPicPr>
                   <pic:blipFill>
-                    <a:blip r:embed="rId23">
+                    <a:blip r:embed="rId25">
                       <a:extLst>
                         <a:ext uri="{28A0092B-C50C-407E-A947-70E740481C1C}">
                           <a14:useLocalDpi xmlns:a14="http://schemas.microsoft.com/office/drawing/2010/main" val="0"/>
@@ -1835,74 +3167,310 @@
     <w:p/>
     <w:p/>
     <w:p/>
-    <w:p/>
-    <w:p/>
-    <w:p/>
-    <w:p/>
-    <w:p/>
-    <w:p/>
-    <w:p/>
-    <w:p/>
-    <w:p/>
-    <w:p/>
-    <w:p/>
-    <w:p/>
-    <w:p/>
-    <w:p/>
-    <w:p/>
-    <w:p/>
-    <w:p/>
-    <w:p/>
-    <w:p/>
-    <w:p/>
-    <w:p/>
-    <w:p/>
-    <w:p/>
-    <w:p/>
-    <w:p/>
-    <w:p/>
-    <w:p/>
-    <w:p/>
-    <w:p/>
-    <w:p/>
-    <w:p/>
-    <w:p/>
-    <w:p/>
-    <w:p/>
-    <w:p/>
-    <w:p/>
-    <w:p/>
-    <w:p/>
-    <w:p/>
-    <w:p/>
-    <w:p/>
-    <w:p/>
     <w:p>
       <w:pPr>
         <w:pStyle w:val="Ttulo1"/>
       </w:pPr>
-      <w:bookmarkStart w:id="6" w:name="_Toc41642742"/>
+      <w:bookmarkStart w:id="9" w:name="_Toc41810153"/>
       <w:r>
         <w:t>Pruebas y test</w:t>
       </w:r>
-      <w:bookmarkEnd w:id="6"/>
-    </w:p>
-    <w:p/>
+      <w:bookmarkEnd w:id="9"/>
+    </w:p>
+    <w:p>
+      <w:r>
+        <w:t xml:space="preserve">Para verificar que el programa cumple con los requisitos establecidos por el enunciado de la práctica se han realizado varias pruebas. </w:t>
+      </w:r>
+      <w:r>
+        <w:t xml:space="preserve">Las pruebas realizadas se dividen en: </w:t>
+      </w:r>
+      <w:r>
+        <w:t xml:space="preserve"> </w:t>
+      </w:r>
+    </w:p>
+    <w:p>
+      <w:pPr>
+        <w:pStyle w:val="Ttulo2"/>
+      </w:pPr>
+      <w:bookmarkStart w:id="10" w:name="_Toc41810154"/>
+      <w:r>
+        <w:t>Pruebas estáticas</w:t>
+      </w:r>
+      <w:bookmarkEnd w:id="10"/>
+    </w:p>
+    <w:p>
+      <w:r>
+        <w:t>Estas pruebas se realizan sin ejecutar el código del programa. L</w:t>
+      </w:r>
+      <w:r>
+        <w:t>o</w:t>
+      </w:r>
+      <w:r>
+        <w:t>s</w:t>
+      </w:r>
+      <w:r>
+        <w:t xml:space="preserve"> </w:t>
+      </w:r>
+      <w:proofErr w:type="spellStart"/>
+      <w:r>
+        <w:t>tests</w:t>
+      </w:r>
+      <w:proofErr w:type="spellEnd"/>
+      <w:r>
+        <w:t xml:space="preserve"> realizad</w:t>
+      </w:r>
+      <w:r>
+        <w:t>o</w:t>
+      </w:r>
+      <w:r>
+        <w:t xml:space="preserve">s son: </w:t>
+      </w:r>
+    </w:p>
+    <w:p>
+      <w:pPr>
+        <w:pStyle w:val="Prrafodelista"/>
+        <w:numPr>
+          <w:ilvl w:val="1"/>
+          <w:numId w:val="7"/>
+        </w:numPr>
+      </w:pPr>
+      <w:r>
+        <w:t xml:space="preserve">Revisión de comentarios en todas las funciones del programa. </w:t>
+      </w:r>
+    </w:p>
+    <w:p>
+      <w:pPr>
+        <w:pStyle w:val="Prrafodelista"/>
+        <w:numPr>
+          <w:ilvl w:val="1"/>
+          <w:numId w:val="7"/>
+        </w:numPr>
+      </w:pPr>
+      <w:r>
+        <w:t xml:space="preserve">Cabecera del programa donde se indica los participantes, curso académico y asignatura. </w:t>
+      </w:r>
+    </w:p>
+    <w:p>
+      <w:pPr>
+        <w:pStyle w:val="Prrafodelista"/>
+        <w:numPr>
+          <w:ilvl w:val="1"/>
+          <w:numId w:val="7"/>
+        </w:numPr>
+      </w:pPr>
+      <w:r>
+        <w:t xml:space="preserve">Mirar que no haya quedado ningún trozo de código de pruebas. </w:t>
+      </w:r>
+    </w:p>
+    <w:p>
+      <w:pPr>
+        <w:pStyle w:val="Prrafodelista"/>
+        <w:numPr>
+          <w:ilvl w:val="1"/>
+          <w:numId w:val="7"/>
+        </w:numPr>
+      </w:pPr>
+      <w:r>
+        <w:t xml:space="preserve">Verificar que todos los nombres de las funciones y variables del programa siguen el mismo patrón. </w:t>
+      </w:r>
+    </w:p>
+    <w:p>
+      <w:pPr>
+        <w:pStyle w:val="Prrafodelista"/>
+        <w:numPr>
+          <w:ilvl w:val="1"/>
+          <w:numId w:val="7"/>
+        </w:numPr>
+      </w:pPr>
+      <w:r>
+        <w:t>Verificar que las imágenes de los productos son de tamaño 200x200, extensión “.</w:t>
+      </w:r>
+      <w:proofErr w:type="spellStart"/>
+      <w:r>
+        <w:t>bmp</w:t>
+      </w:r>
+      <w:proofErr w:type="spellEnd"/>
+      <w:r>
+        <w:t xml:space="preserve">”, profundidad de 24 bits y formato Microsoft Windows. </w:t>
+      </w:r>
+    </w:p>
+    <w:p>
+      <w:pPr>
+        <w:pStyle w:val="Prrafodelista"/>
+        <w:numPr>
+          <w:ilvl w:val="1"/>
+          <w:numId w:val="7"/>
+        </w:numPr>
+      </w:pPr>
+      <w:r>
+        <w:t xml:space="preserve">Comprobar la documentación contiene todos los apartados necesarios y las explicaciones son claras. </w:t>
+      </w:r>
+    </w:p>
+    <w:p>
+      <w:pPr>
+        <w:pStyle w:val="Prrafodelista"/>
+        <w:numPr>
+          <w:ilvl w:val="1"/>
+          <w:numId w:val="7"/>
+        </w:numPr>
+      </w:pPr>
+      <w:r>
+        <w:t xml:space="preserve">Revisar requisitos del enunciado y comprobar que se cumplen. </w:t>
+      </w:r>
+    </w:p>
+    <w:p>
+      <w:pPr>
+        <w:pStyle w:val="Prrafodelista"/>
+        <w:ind w:left="1440"/>
+      </w:pPr>
+    </w:p>
+    <w:p>
+      <w:pPr>
+        <w:pStyle w:val="Ttulo2"/>
+      </w:pPr>
+      <w:bookmarkStart w:id="11" w:name="_Toc41810155"/>
+      <w:r>
+        <w:t>Pruebas dinámicas</w:t>
+      </w:r>
+      <w:bookmarkEnd w:id="11"/>
+    </w:p>
+    <w:p>
+      <w:r>
+        <w:t xml:space="preserve">Al contrario que las anteriores, las dinámicas son las pruebas que requieren la ejecución de la aplicación. </w:t>
+      </w:r>
+    </w:p>
+    <w:p>
+      <w:pPr>
+        <w:pStyle w:val="Prrafodelista"/>
+        <w:numPr>
+          <w:ilvl w:val="0"/>
+          <w:numId w:val="9"/>
+        </w:numPr>
+        <w:ind w:left="1418" w:hanging="284"/>
+      </w:pPr>
+      <w:r>
+        <w:t xml:space="preserve">Visualización correcta de todas las imágenes de los productos. </w:t>
+      </w:r>
+    </w:p>
+    <w:p>
+      <w:pPr>
+        <w:pStyle w:val="Prrafodelista"/>
+        <w:numPr>
+          <w:ilvl w:val="0"/>
+          <w:numId w:val="9"/>
+        </w:numPr>
+        <w:ind w:left="1418" w:hanging="284"/>
+      </w:pPr>
+      <w:r>
+        <w:t xml:space="preserve">Realización de dos pedidos en la misma ejecución para ver que se reinicia el número de pedido, el precio total y el carrito. </w:t>
+      </w:r>
+    </w:p>
+    <w:p>
+      <w:pPr>
+        <w:pStyle w:val="Prrafodelista"/>
+        <w:numPr>
+          <w:ilvl w:val="0"/>
+          <w:numId w:val="9"/>
+        </w:numPr>
+        <w:ind w:left="1418" w:hanging="284"/>
+      </w:pPr>
+      <w:r>
+        <w:t>Comprobar que se carga el logo de la práctica cuando no hay ningún pedido seleccionado.</w:t>
+      </w:r>
+    </w:p>
+    <w:p>
+      <w:pPr>
+        <w:pStyle w:val="Prrafodelista"/>
+        <w:numPr>
+          <w:ilvl w:val="0"/>
+          <w:numId w:val="9"/>
+        </w:numPr>
+        <w:ind w:left="1418" w:hanging="284"/>
+      </w:pPr>
+      <w:r>
+        <w:t xml:space="preserve">Revisión de la factura. Incluye todos los productos, nombre de pedido, total y el texto está correctamente formateado. </w:t>
+      </w:r>
+    </w:p>
+    <w:p>
+      <w:pPr>
+        <w:pStyle w:val="Prrafodelista"/>
+        <w:numPr>
+          <w:ilvl w:val="0"/>
+          <w:numId w:val="9"/>
+        </w:numPr>
+        <w:ind w:left="1418" w:hanging="284"/>
+      </w:pPr>
+      <w:r>
+        <w:t>Probar todas las casuísticas posibles del diagrama de flujo.</w:t>
+      </w:r>
+    </w:p>
+    <w:p>
+      <w:pPr>
+        <w:pStyle w:val="Prrafodelista"/>
+        <w:numPr>
+          <w:ilvl w:val="0"/>
+          <w:numId w:val="9"/>
+        </w:numPr>
+        <w:ind w:left="1418" w:hanging="284"/>
+      </w:pPr>
+      <w:r>
+        <w:t xml:space="preserve">Verificar que se cumplen todos los requisitos del enunciado. </w:t>
+      </w:r>
+    </w:p>
     <w:p/>
     <w:p/>
     <w:p>
       <w:pPr>
         <w:pStyle w:val="Ttulo1"/>
       </w:pPr>
-      <w:bookmarkStart w:id="7" w:name="_Toc41642743"/>
-      <w:r>
+      <w:bookmarkStart w:id="12" w:name="_Toc41810156"/>
+      <w:r>
+        <w:lastRenderedPageBreak/>
         <w:t>Conclusión</w:t>
       </w:r>
-      <w:bookmarkEnd w:id="7"/>
+      <w:bookmarkEnd w:id="12"/>
+    </w:p>
+    <w:p>
+      <w:r>
+        <w:t xml:space="preserve">Al principio parecía una práctica bastante complicada porque no conocíamos el lenguaje de programación LISP </w:t>
+      </w:r>
+      <w:r>
+        <w:t>y,</w:t>
+      </w:r>
+      <w:r>
+        <w:t xml:space="preserve"> además, es bastante diferente a lo que estamos acostumbrados (Java, </w:t>
+      </w:r>
+      <w:r>
+        <w:t xml:space="preserve">Python, </w:t>
+      </w:r>
+      <w:proofErr w:type="spellStart"/>
+      <w:r>
+        <w:t>etc</w:t>
+      </w:r>
+      <w:proofErr w:type="spellEnd"/>
+      <w:r>
+        <w:t>)</w:t>
+      </w:r>
+      <w:r>
+        <w:t>. Finalmente, se ha podido ver que no ha sido tan complicado ya que el funcionamiento del lenguaje se aprende rápido</w:t>
+      </w:r>
+      <w:r>
+        <w:t xml:space="preserve"> e incluso ha resultado bastante divertido y motivador (algo que con este tipo de lenguajes no parece que tenga que ocurrir con tanta facilidad). </w:t>
+      </w:r>
+    </w:p>
+    <w:p>
+      <w:r>
+        <w:t xml:space="preserve">Ha sido interesante ver como se han manejado tres aspectos importantes como son la lógica del programa, dibujado de gráficos y escritura de ficheros. </w:t>
+      </w:r>
+    </w:p>
+    <w:p>
+      <w:r>
+        <w:t xml:space="preserve">La dificultad y extensión ha sido la correcta y esperada. </w:t>
+      </w:r>
     </w:p>
     <w:sectPr>
-      <w:headerReference w:type="default" r:id="rId24"/>
-      <w:footerReference w:type="default" r:id="rId25"/>
+      <w:headerReference w:type="default" r:id="rId26"/>
+      <w:footerReference w:type="default" r:id="rId27"/>
       <w:pgSz w:w="11906" w:h="16838" w:code="9"/>
       <w:pgMar w:top="1418" w:right="1701" w:bottom="1418" w:left="1701" w:header="709" w:footer="709" w:gutter="0"/>
       <w:cols w:space="708"/>
@@ -2041,6 +3609,345 @@
 <file path=word/numbering.xml><?xml version="1.0" encoding="utf-8"?>
 <w:numbering xmlns:wpc="http://schemas.microsoft.com/office/word/2010/wordprocessingCanvas" xmlns:cx="http://schemas.microsoft.com/office/drawing/2014/chartex" xmlns:cx1="http://schemas.microsoft.com/office/drawing/2015/9/8/chartex" xmlns:cx2="http://schemas.microsoft.com/office/drawing/2015/10/21/chartex" xmlns:cx3="http://schemas.microsoft.com/office/drawing/2016/5/9/chartex" xmlns:cx4="http://schemas.microsoft.com/office/drawing/2016/5/10/chartex" xmlns:cx5="http://schemas.microsoft.com/office/drawing/2016/5/11/chartex" xmlns:cx6="http://schemas.microsoft.com/office/drawing/2016/5/12/chartex" xmlns:cx7="http://schemas.microsoft.com/office/drawing/2016/5/13/chartex" xmlns:cx8="http://schemas.microsoft.com/office/drawing/2016/5/14/chartex" xmlns:mc="http://schemas.openxmlformats.org/markup-compatibility/2006" xmlns:aink="http://schemas.microsoft.com/office/drawing/2016/ink" xmlns:am3d="http://schemas.microsoft.com/office/drawing/2017/model3d" xmlns:o="urn:schemas-microsoft-com:office:office" xmlns:r="http://schemas.openxmlformats.org/officeDocument/2006/relationships" xmlns:m="http://schemas.openxmlformats.org/officeDocument/2006/math" xmlns:v="urn:schemas-microsoft-com:vml" xmlns:wp14="http://schemas.microsoft.com/office/word/2010/wordprocessingDrawing" xmlns:wp="http://schemas.openxmlformats.org/drawingml/2006/wordprocessingDrawing" xmlns:w10="urn:schemas-microsoft-com:office:word" xmlns:w="http://schemas.openxmlformats.org/wordprocessingml/2006/main" xmlns:w14="http://schemas.microsoft.com/office/word/2010/wordml" xmlns:w15="http://schemas.microsoft.com/office/word/2012/wordml" xmlns:w16cex="http://schemas.microsoft.com/office/word/2018/wordml/cex" xmlns:w16cid="http://schemas.microsoft.com/office/word/2016/wordml/cid" xmlns:w16="http://schemas.microsoft.com/office/word/2018/wordml" xmlns:w16se="http://schemas.microsoft.com/office/word/2015/wordml/symex" xmlns:wpg="http://schemas.microsoft.com/office/word/2010/wordprocessingGroup" xmlns:wpi="http://schemas.microsoft.com/office/word/2010/wordprocessingInk" xmlns:wne="http://schemas.microsoft.com/office/word/2006/wordml" xmlns:wps="http://schemas.microsoft.com/office/word/2010/wordprocessingShape" mc:Ignorable="w14 w15 w16se w16cid w16 w16cex wp14">
   <w:abstractNum w:abstractNumId="0" w15:restartNumberingAfterBreak="0">
+    <w:nsid w:val="15E807A5"/>
+    <w:multiLevelType w:val="hybridMultilevel"/>
+    <w:tmpl w:val="EB04BB0E"/>
+    <w:lvl w:ilvl="0" w:tplc="0C0A0001">
+      <w:start w:val="1"/>
+      <w:numFmt w:val="bullet"/>
+      <w:lvlText w:val=""/>
+      <w:lvlJc w:val="left"/>
+      <w:pPr>
+        <w:ind w:left="720" w:hanging="360"/>
+      </w:pPr>
+      <w:rPr>
+        <w:rFonts w:ascii="Symbol" w:hAnsi="Symbol" w:hint="default"/>
+      </w:rPr>
+    </w:lvl>
+    <w:lvl w:ilvl="1" w:tplc="0C0A0003" w:tentative="1">
+      <w:start w:val="1"/>
+      <w:numFmt w:val="bullet"/>
+      <w:lvlText w:val="o"/>
+      <w:lvlJc w:val="left"/>
+      <w:pPr>
+        <w:ind w:left="1440" w:hanging="360"/>
+      </w:pPr>
+      <w:rPr>
+        <w:rFonts w:ascii="Courier New" w:hAnsi="Courier New" w:cs="Courier New" w:hint="default"/>
+      </w:rPr>
+    </w:lvl>
+    <w:lvl w:ilvl="2" w:tplc="0C0A0005" w:tentative="1">
+      <w:start w:val="1"/>
+      <w:numFmt w:val="bullet"/>
+      <w:lvlText w:val=""/>
+      <w:lvlJc w:val="left"/>
+      <w:pPr>
+        <w:ind w:left="2160" w:hanging="360"/>
+      </w:pPr>
+      <w:rPr>
+        <w:rFonts w:ascii="Wingdings" w:hAnsi="Wingdings" w:hint="default"/>
+      </w:rPr>
+    </w:lvl>
+    <w:lvl w:ilvl="3" w:tplc="0C0A0001" w:tentative="1">
+      <w:start w:val="1"/>
+      <w:numFmt w:val="bullet"/>
+      <w:lvlText w:val=""/>
+      <w:lvlJc w:val="left"/>
+      <w:pPr>
+        <w:ind w:left="2880" w:hanging="360"/>
+      </w:pPr>
+      <w:rPr>
+        <w:rFonts w:ascii="Symbol" w:hAnsi="Symbol" w:hint="default"/>
+      </w:rPr>
+    </w:lvl>
+    <w:lvl w:ilvl="4" w:tplc="0C0A0003" w:tentative="1">
+      <w:start w:val="1"/>
+      <w:numFmt w:val="bullet"/>
+      <w:lvlText w:val="o"/>
+      <w:lvlJc w:val="left"/>
+      <w:pPr>
+        <w:ind w:left="3600" w:hanging="360"/>
+      </w:pPr>
+      <w:rPr>
+        <w:rFonts w:ascii="Courier New" w:hAnsi="Courier New" w:cs="Courier New" w:hint="default"/>
+      </w:rPr>
+    </w:lvl>
+    <w:lvl w:ilvl="5" w:tplc="0C0A0005" w:tentative="1">
+      <w:start w:val="1"/>
+      <w:numFmt w:val="bullet"/>
+      <w:lvlText w:val=""/>
+      <w:lvlJc w:val="left"/>
+      <w:pPr>
+        <w:ind w:left="4320" w:hanging="360"/>
+      </w:pPr>
+      <w:rPr>
+        <w:rFonts w:ascii="Wingdings" w:hAnsi="Wingdings" w:hint="default"/>
+      </w:rPr>
+    </w:lvl>
+    <w:lvl w:ilvl="6" w:tplc="0C0A0001" w:tentative="1">
+      <w:start w:val="1"/>
+      <w:numFmt w:val="bullet"/>
+      <w:lvlText w:val=""/>
+      <w:lvlJc w:val="left"/>
+      <w:pPr>
+        <w:ind w:left="5040" w:hanging="360"/>
+      </w:pPr>
+      <w:rPr>
+        <w:rFonts w:ascii="Symbol" w:hAnsi="Symbol" w:hint="default"/>
+      </w:rPr>
+    </w:lvl>
+    <w:lvl w:ilvl="7" w:tplc="0C0A0003" w:tentative="1">
+      <w:start w:val="1"/>
+      <w:numFmt w:val="bullet"/>
+      <w:lvlText w:val="o"/>
+      <w:lvlJc w:val="left"/>
+      <w:pPr>
+        <w:ind w:left="5760" w:hanging="360"/>
+      </w:pPr>
+      <w:rPr>
+        <w:rFonts w:ascii="Courier New" w:hAnsi="Courier New" w:cs="Courier New" w:hint="default"/>
+      </w:rPr>
+    </w:lvl>
+    <w:lvl w:ilvl="8" w:tplc="0C0A0005" w:tentative="1">
+      <w:start w:val="1"/>
+      <w:numFmt w:val="bullet"/>
+      <w:lvlText w:val=""/>
+      <w:lvlJc w:val="left"/>
+      <w:pPr>
+        <w:ind w:left="6480" w:hanging="360"/>
+      </w:pPr>
+      <w:rPr>
+        <w:rFonts w:ascii="Wingdings" w:hAnsi="Wingdings" w:hint="default"/>
+      </w:rPr>
+    </w:lvl>
+  </w:abstractNum>
+  <w:abstractNum w:abstractNumId="1" w15:restartNumberingAfterBreak="0">
+    <w:nsid w:val="19E80081"/>
+    <w:multiLevelType w:val="hybridMultilevel"/>
+    <w:tmpl w:val="74B4AC44"/>
+    <w:lvl w:ilvl="0" w:tplc="0C0A0001">
+      <w:start w:val="1"/>
+      <w:numFmt w:val="bullet"/>
+      <w:lvlText w:val=""/>
+      <w:lvlJc w:val="left"/>
+      <w:pPr>
+        <w:ind w:left="720" w:hanging="360"/>
+      </w:pPr>
+      <w:rPr>
+        <w:rFonts w:ascii="Symbol" w:hAnsi="Symbol" w:hint="default"/>
+      </w:rPr>
+    </w:lvl>
+    <w:lvl w:ilvl="1" w:tplc="0C0A000D">
+      <w:start w:val="1"/>
+      <w:numFmt w:val="bullet"/>
+      <w:lvlText w:val=""/>
+      <w:lvlJc w:val="left"/>
+      <w:pPr>
+        <w:ind w:left="1440" w:hanging="360"/>
+      </w:pPr>
+      <w:rPr>
+        <w:rFonts w:ascii="Wingdings" w:hAnsi="Wingdings" w:hint="default"/>
+      </w:rPr>
+    </w:lvl>
+    <w:lvl w:ilvl="2" w:tplc="0C0A0005" w:tentative="1">
+      <w:start w:val="1"/>
+      <w:numFmt w:val="bullet"/>
+      <w:lvlText w:val=""/>
+      <w:lvlJc w:val="left"/>
+      <w:pPr>
+        <w:ind w:left="2160" w:hanging="360"/>
+      </w:pPr>
+      <w:rPr>
+        <w:rFonts w:ascii="Wingdings" w:hAnsi="Wingdings" w:hint="default"/>
+      </w:rPr>
+    </w:lvl>
+    <w:lvl w:ilvl="3" w:tplc="0C0A0001" w:tentative="1">
+      <w:start w:val="1"/>
+      <w:numFmt w:val="bullet"/>
+      <w:lvlText w:val=""/>
+      <w:lvlJc w:val="left"/>
+      <w:pPr>
+        <w:ind w:left="2880" w:hanging="360"/>
+      </w:pPr>
+      <w:rPr>
+        <w:rFonts w:ascii="Symbol" w:hAnsi="Symbol" w:hint="default"/>
+      </w:rPr>
+    </w:lvl>
+    <w:lvl w:ilvl="4" w:tplc="0C0A0003" w:tentative="1">
+      <w:start w:val="1"/>
+      <w:numFmt w:val="bullet"/>
+      <w:lvlText w:val="o"/>
+      <w:lvlJc w:val="left"/>
+      <w:pPr>
+        <w:ind w:left="3600" w:hanging="360"/>
+      </w:pPr>
+      <w:rPr>
+        <w:rFonts w:ascii="Courier New" w:hAnsi="Courier New" w:cs="Courier New" w:hint="default"/>
+      </w:rPr>
+    </w:lvl>
+    <w:lvl w:ilvl="5" w:tplc="0C0A0005" w:tentative="1">
+      <w:start w:val="1"/>
+      <w:numFmt w:val="bullet"/>
+      <w:lvlText w:val=""/>
+      <w:lvlJc w:val="left"/>
+      <w:pPr>
+        <w:ind w:left="4320" w:hanging="360"/>
+      </w:pPr>
+      <w:rPr>
+        <w:rFonts w:ascii="Wingdings" w:hAnsi="Wingdings" w:hint="default"/>
+      </w:rPr>
+    </w:lvl>
+    <w:lvl w:ilvl="6" w:tplc="0C0A0001" w:tentative="1">
+      <w:start w:val="1"/>
+      <w:numFmt w:val="bullet"/>
+      <w:lvlText w:val=""/>
+      <w:lvlJc w:val="left"/>
+      <w:pPr>
+        <w:ind w:left="5040" w:hanging="360"/>
+      </w:pPr>
+      <w:rPr>
+        <w:rFonts w:ascii="Symbol" w:hAnsi="Symbol" w:hint="default"/>
+      </w:rPr>
+    </w:lvl>
+    <w:lvl w:ilvl="7" w:tplc="0C0A0003" w:tentative="1">
+      <w:start w:val="1"/>
+      <w:numFmt w:val="bullet"/>
+      <w:lvlText w:val="o"/>
+      <w:lvlJc w:val="left"/>
+      <w:pPr>
+        <w:ind w:left="5760" w:hanging="360"/>
+      </w:pPr>
+      <w:rPr>
+        <w:rFonts w:ascii="Courier New" w:hAnsi="Courier New" w:cs="Courier New" w:hint="default"/>
+      </w:rPr>
+    </w:lvl>
+    <w:lvl w:ilvl="8" w:tplc="0C0A0005" w:tentative="1">
+      <w:start w:val="1"/>
+      <w:numFmt w:val="bullet"/>
+      <w:lvlText w:val=""/>
+      <w:lvlJc w:val="left"/>
+      <w:pPr>
+        <w:ind w:left="6480" w:hanging="360"/>
+      </w:pPr>
+      <w:rPr>
+        <w:rFonts w:ascii="Wingdings" w:hAnsi="Wingdings" w:hint="default"/>
+      </w:rPr>
+    </w:lvl>
+  </w:abstractNum>
+  <w:abstractNum w:abstractNumId="2" w15:restartNumberingAfterBreak="0">
+    <w:nsid w:val="1ABC4C8E"/>
+    <w:multiLevelType w:val="hybridMultilevel"/>
+    <w:tmpl w:val="32DED98A"/>
+    <w:lvl w:ilvl="0" w:tplc="0C0A0001">
+      <w:start w:val="1"/>
+      <w:numFmt w:val="bullet"/>
+      <w:lvlText w:val=""/>
+      <w:lvlJc w:val="left"/>
+      <w:pPr>
+        <w:ind w:left="720" w:hanging="360"/>
+      </w:pPr>
+      <w:rPr>
+        <w:rFonts w:ascii="Symbol" w:hAnsi="Symbol" w:hint="default"/>
+      </w:rPr>
+    </w:lvl>
+    <w:lvl w:ilvl="1" w:tplc="0C0A0003" w:tentative="1">
+      <w:start w:val="1"/>
+      <w:numFmt w:val="bullet"/>
+      <w:lvlText w:val="o"/>
+      <w:lvlJc w:val="left"/>
+      <w:pPr>
+        <w:ind w:left="1440" w:hanging="360"/>
+      </w:pPr>
+      <w:rPr>
+        <w:rFonts w:ascii="Courier New" w:hAnsi="Courier New" w:cs="Courier New" w:hint="default"/>
+      </w:rPr>
+    </w:lvl>
+    <w:lvl w:ilvl="2" w:tplc="0C0A0005" w:tentative="1">
+      <w:start w:val="1"/>
+      <w:numFmt w:val="bullet"/>
+      <w:lvlText w:val=""/>
+      <w:lvlJc w:val="left"/>
+      <w:pPr>
+        <w:ind w:left="2160" w:hanging="360"/>
+      </w:pPr>
+      <w:rPr>
+        <w:rFonts w:ascii="Wingdings" w:hAnsi="Wingdings" w:hint="default"/>
+      </w:rPr>
+    </w:lvl>
+    <w:lvl w:ilvl="3" w:tplc="0C0A0001" w:tentative="1">
+      <w:start w:val="1"/>
+      <w:numFmt w:val="bullet"/>
+      <w:lvlText w:val=""/>
+      <w:lvlJc w:val="left"/>
+      <w:pPr>
+        <w:ind w:left="2880" w:hanging="360"/>
+      </w:pPr>
+      <w:rPr>
+        <w:rFonts w:ascii="Symbol" w:hAnsi="Symbol" w:hint="default"/>
+      </w:rPr>
+    </w:lvl>
+    <w:lvl w:ilvl="4" w:tplc="0C0A0003" w:tentative="1">
+      <w:start w:val="1"/>
+      <w:numFmt w:val="bullet"/>
+      <w:lvlText w:val="o"/>
+      <w:lvlJc w:val="left"/>
+      <w:pPr>
+        <w:ind w:left="3600" w:hanging="360"/>
+      </w:pPr>
+      <w:rPr>
+        <w:rFonts w:ascii="Courier New" w:hAnsi="Courier New" w:cs="Courier New" w:hint="default"/>
+      </w:rPr>
+    </w:lvl>
+    <w:lvl w:ilvl="5" w:tplc="0C0A0005" w:tentative="1">
+      <w:start w:val="1"/>
+      <w:numFmt w:val="bullet"/>
+      <w:lvlText w:val=""/>
+      <w:lvlJc w:val="left"/>
+      <w:pPr>
+        <w:ind w:left="4320" w:hanging="360"/>
+      </w:pPr>
+      <w:rPr>
+        <w:rFonts w:ascii="Wingdings" w:hAnsi="Wingdings" w:hint="default"/>
+      </w:rPr>
+    </w:lvl>
+    <w:lvl w:ilvl="6" w:tplc="0C0A0001" w:tentative="1">
+      <w:start w:val="1"/>
+      <w:numFmt w:val="bullet"/>
+      <w:lvlText w:val=""/>
+      <w:lvlJc w:val="left"/>
+      <w:pPr>
+        <w:ind w:left="5040" w:hanging="360"/>
+      </w:pPr>
+      <w:rPr>
+        <w:rFonts w:ascii="Symbol" w:hAnsi="Symbol" w:hint="default"/>
+      </w:rPr>
+    </w:lvl>
+    <w:lvl w:ilvl="7" w:tplc="0C0A0003" w:tentative="1">
+      <w:start w:val="1"/>
+      <w:numFmt w:val="bullet"/>
+      <w:lvlText w:val="o"/>
+      <w:lvlJc w:val="left"/>
+      <w:pPr>
+        <w:ind w:left="5760" w:hanging="360"/>
+      </w:pPr>
+      <w:rPr>
+        <w:rFonts w:ascii="Courier New" w:hAnsi="Courier New" w:cs="Courier New" w:hint="default"/>
+      </w:rPr>
+    </w:lvl>
+    <w:lvl w:ilvl="8" w:tplc="0C0A0005" w:tentative="1">
+      <w:start w:val="1"/>
+      <w:numFmt w:val="bullet"/>
+      <w:lvlText w:val=""/>
+      <w:lvlJc w:val="left"/>
+      <w:pPr>
+        <w:ind w:left="6480" w:hanging="360"/>
+      </w:pPr>
+      <w:rPr>
+        <w:rFonts w:ascii="Wingdings" w:hAnsi="Wingdings" w:hint="default"/>
+      </w:rPr>
+    </w:lvl>
+  </w:abstractNum>
+  <w:abstractNum w:abstractNumId="3" w15:restartNumberingAfterBreak="0">
     <w:nsid w:val="443A178B"/>
     <w:multiLevelType w:val="hybridMultilevel"/>
     <w:tmpl w:val="AF446E4E"/>
@@ -2129,8 +4036,597 @@
       </w:pPr>
     </w:lvl>
   </w:abstractNum>
+  <w:abstractNum w:abstractNumId="4" w15:restartNumberingAfterBreak="0">
+    <w:nsid w:val="49476122"/>
+    <w:multiLevelType w:val="hybridMultilevel"/>
+    <w:tmpl w:val="23EEC4D0"/>
+    <w:lvl w:ilvl="0" w:tplc="0C0A000D">
+      <w:start w:val="1"/>
+      <w:numFmt w:val="bullet"/>
+      <w:lvlText w:val=""/>
+      <w:lvlJc w:val="left"/>
+      <w:pPr>
+        <w:ind w:left="2130" w:hanging="360"/>
+      </w:pPr>
+      <w:rPr>
+        <w:rFonts w:ascii="Wingdings" w:hAnsi="Wingdings" w:hint="default"/>
+      </w:rPr>
+    </w:lvl>
+    <w:lvl w:ilvl="1" w:tplc="0C0A0003" w:tentative="1">
+      <w:start w:val="1"/>
+      <w:numFmt w:val="bullet"/>
+      <w:lvlText w:val="o"/>
+      <w:lvlJc w:val="left"/>
+      <w:pPr>
+        <w:ind w:left="2850" w:hanging="360"/>
+      </w:pPr>
+      <w:rPr>
+        <w:rFonts w:ascii="Courier New" w:hAnsi="Courier New" w:cs="Courier New" w:hint="default"/>
+      </w:rPr>
+    </w:lvl>
+    <w:lvl w:ilvl="2" w:tplc="0C0A0005" w:tentative="1">
+      <w:start w:val="1"/>
+      <w:numFmt w:val="bullet"/>
+      <w:lvlText w:val=""/>
+      <w:lvlJc w:val="left"/>
+      <w:pPr>
+        <w:ind w:left="3570" w:hanging="360"/>
+      </w:pPr>
+      <w:rPr>
+        <w:rFonts w:ascii="Wingdings" w:hAnsi="Wingdings" w:hint="default"/>
+      </w:rPr>
+    </w:lvl>
+    <w:lvl w:ilvl="3" w:tplc="0C0A0001" w:tentative="1">
+      <w:start w:val="1"/>
+      <w:numFmt w:val="bullet"/>
+      <w:lvlText w:val=""/>
+      <w:lvlJc w:val="left"/>
+      <w:pPr>
+        <w:ind w:left="4290" w:hanging="360"/>
+      </w:pPr>
+      <w:rPr>
+        <w:rFonts w:ascii="Symbol" w:hAnsi="Symbol" w:hint="default"/>
+      </w:rPr>
+    </w:lvl>
+    <w:lvl w:ilvl="4" w:tplc="0C0A0003" w:tentative="1">
+      <w:start w:val="1"/>
+      <w:numFmt w:val="bullet"/>
+      <w:lvlText w:val="o"/>
+      <w:lvlJc w:val="left"/>
+      <w:pPr>
+        <w:ind w:left="5010" w:hanging="360"/>
+      </w:pPr>
+      <w:rPr>
+        <w:rFonts w:ascii="Courier New" w:hAnsi="Courier New" w:cs="Courier New" w:hint="default"/>
+      </w:rPr>
+    </w:lvl>
+    <w:lvl w:ilvl="5" w:tplc="0C0A0005" w:tentative="1">
+      <w:start w:val="1"/>
+      <w:numFmt w:val="bullet"/>
+      <w:lvlText w:val=""/>
+      <w:lvlJc w:val="left"/>
+      <w:pPr>
+        <w:ind w:left="5730" w:hanging="360"/>
+      </w:pPr>
+      <w:rPr>
+        <w:rFonts w:ascii="Wingdings" w:hAnsi="Wingdings" w:hint="default"/>
+      </w:rPr>
+    </w:lvl>
+    <w:lvl w:ilvl="6" w:tplc="0C0A0001" w:tentative="1">
+      <w:start w:val="1"/>
+      <w:numFmt w:val="bullet"/>
+      <w:lvlText w:val=""/>
+      <w:lvlJc w:val="left"/>
+      <w:pPr>
+        <w:ind w:left="6450" w:hanging="360"/>
+      </w:pPr>
+      <w:rPr>
+        <w:rFonts w:ascii="Symbol" w:hAnsi="Symbol" w:hint="default"/>
+      </w:rPr>
+    </w:lvl>
+    <w:lvl w:ilvl="7" w:tplc="0C0A0003" w:tentative="1">
+      <w:start w:val="1"/>
+      <w:numFmt w:val="bullet"/>
+      <w:lvlText w:val="o"/>
+      <w:lvlJc w:val="left"/>
+      <w:pPr>
+        <w:ind w:left="7170" w:hanging="360"/>
+      </w:pPr>
+      <w:rPr>
+        <w:rFonts w:ascii="Courier New" w:hAnsi="Courier New" w:cs="Courier New" w:hint="default"/>
+      </w:rPr>
+    </w:lvl>
+    <w:lvl w:ilvl="8" w:tplc="0C0A0005" w:tentative="1">
+      <w:start w:val="1"/>
+      <w:numFmt w:val="bullet"/>
+      <w:lvlText w:val=""/>
+      <w:lvlJc w:val="left"/>
+      <w:pPr>
+        <w:ind w:left="7890" w:hanging="360"/>
+      </w:pPr>
+      <w:rPr>
+        <w:rFonts w:ascii="Wingdings" w:hAnsi="Wingdings" w:hint="default"/>
+      </w:rPr>
+    </w:lvl>
+  </w:abstractNum>
+  <w:abstractNum w:abstractNumId="5" w15:restartNumberingAfterBreak="0">
+    <w:nsid w:val="4AA55D30"/>
+    <w:multiLevelType w:val="hybridMultilevel"/>
+    <w:tmpl w:val="93FCD14A"/>
+    <w:lvl w:ilvl="0" w:tplc="0C0A0001">
+      <w:start w:val="1"/>
+      <w:numFmt w:val="bullet"/>
+      <w:lvlText w:val=""/>
+      <w:lvlJc w:val="left"/>
+      <w:pPr>
+        <w:ind w:left="720" w:hanging="360"/>
+      </w:pPr>
+      <w:rPr>
+        <w:rFonts w:ascii="Symbol" w:hAnsi="Symbol" w:hint="default"/>
+      </w:rPr>
+    </w:lvl>
+    <w:lvl w:ilvl="1" w:tplc="0C0A0003" w:tentative="1">
+      <w:start w:val="1"/>
+      <w:numFmt w:val="bullet"/>
+      <w:lvlText w:val="o"/>
+      <w:lvlJc w:val="left"/>
+      <w:pPr>
+        <w:ind w:left="1440" w:hanging="360"/>
+      </w:pPr>
+      <w:rPr>
+        <w:rFonts w:ascii="Courier New" w:hAnsi="Courier New" w:cs="Courier New" w:hint="default"/>
+      </w:rPr>
+    </w:lvl>
+    <w:lvl w:ilvl="2" w:tplc="0C0A0005" w:tentative="1">
+      <w:start w:val="1"/>
+      <w:numFmt w:val="bullet"/>
+      <w:lvlText w:val=""/>
+      <w:lvlJc w:val="left"/>
+      <w:pPr>
+        <w:ind w:left="2160" w:hanging="360"/>
+      </w:pPr>
+      <w:rPr>
+        <w:rFonts w:ascii="Wingdings" w:hAnsi="Wingdings" w:hint="default"/>
+      </w:rPr>
+    </w:lvl>
+    <w:lvl w:ilvl="3" w:tplc="0C0A0001" w:tentative="1">
+      <w:start w:val="1"/>
+      <w:numFmt w:val="bullet"/>
+      <w:lvlText w:val=""/>
+      <w:lvlJc w:val="left"/>
+      <w:pPr>
+        <w:ind w:left="2880" w:hanging="360"/>
+      </w:pPr>
+      <w:rPr>
+        <w:rFonts w:ascii="Symbol" w:hAnsi="Symbol" w:hint="default"/>
+      </w:rPr>
+    </w:lvl>
+    <w:lvl w:ilvl="4" w:tplc="0C0A0003" w:tentative="1">
+      <w:start w:val="1"/>
+      <w:numFmt w:val="bullet"/>
+      <w:lvlText w:val="o"/>
+      <w:lvlJc w:val="left"/>
+      <w:pPr>
+        <w:ind w:left="3600" w:hanging="360"/>
+      </w:pPr>
+      <w:rPr>
+        <w:rFonts w:ascii="Courier New" w:hAnsi="Courier New" w:cs="Courier New" w:hint="default"/>
+      </w:rPr>
+    </w:lvl>
+    <w:lvl w:ilvl="5" w:tplc="0C0A0005" w:tentative="1">
+      <w:start w:val="1"/>
+      <w:numFmt w:val="bullet"/>
+      <w:lvlText w:val=""/>
+      <w:lvlJc w:val="left"/>
+      <w:pPr>
+        <w:ind w:left="4320" w:hanging="360"/>
+      </w:pPr>
+      <w:rPr>
+        <w:rFonts w:ascii="Wingdings" w:hAnsi="Wingdings" w:hint="default"/>
+      </w:rPr>
+    </w:lvl>
+    <w:lvl w:ilvl="6" w:tplc="0C0A0001" w:tentative="1">
+      <w:start w:val="1"/>
+      <w:numFmt w:val="bullet"/>
+      <w:lvlText w:val=""/>
+      <w:lvlJc w:val="left"/>
+      <w:pPr>
+        <w:ind w:left="5040" w:hanging="360"/>
+      </w:pPr>
+      <w:rPr>
+        <w:rFonts w:ascii="Symbol" w:hAnsi="Symbol" w:hint="default"/>
+      </w:rPr>
+    </w:lvl>
+    <w:lvl w:ilvl="7" w:tplc="0C0A0003" w:tentative="1">
+      <w:start w:val="1"/>
+      <w:numFmt w:val="bullet"/>
+      <w:lvlText w:val="o"/>
+      <w:lvlJc w:val="left"/>
+      <w:pPr>
+        <w:ind w:left="5760" w:hanging="360"/>
+      </w:pPr>
+      <w:rPr>
+        <w:rFonts w:ascii="Courier New" w:hAnsi="Courier New" w:cs="Courier New" w:hint="default"/>
+      </w:rPr>
+    </w:lvl>
+    <w:lvl w:ilvl="8" w:tplc="0C0A0005" w:tentative="1">
+      <w:start w:val="1"/>
+      <w:numFmt w:val="bullet"/>
+      <w:lvlText w:val=""/>
+      <w:lvlJc w:val="left"/>
+      <w:pPr>
+        <w:ind w:left="6480" w:hanging="360"/>
+      </w:pPr>
+      <w:rPr>
+        <w:rFonts w:ascii="Wingdings" w:hAnsi="Wingdings" w:hint="default"/>
+      </w:rPr>
+    </w:lvl>
+  </w:abstractNum>
+  <w:abstractNum w:abstractNumId="6" w15:restartNumberingAfterBreak="0">
+    <w:nsid w:val="4CE83857"/>
+    <w:multiLevelType w:val="hybridMultilevel"/>
+    <w:tmpl w:val="260854B2"/>
+    <w:lvl w:ilvl="0" w:tplc="0C0A0001">
+      <w:start w:val="1"/>
+      <w:numFmt w:val="bullet"/>
+      <w:lvlText w:val=""/>
+      <w:lvlJc w:val="left"/>
+      <w:pPr>
+        <w:ind w:left="720" w:hanging="360"/>
+      </w:pPr>
+      <w:rPr>
+        <w:rFonts w:ascii="Symbol" w:hAnsi="Symbol" w:hint="default"/>
+      </w:rPr>
+    </w:lvl>
+    <w:lvl w:ilvl="1" w:tplc="0C0A0003">
+      <w:start w:val="1"/>
+      <w:numFmt w:val="bullet"/>
+      <w:lvlText w:val="o"/>
+      <w:lvlJc w:val="left"/>
+      <w:pPr>
+        <w:ind w:left="1440" w:hanging="360"/>
+      </w:pPr>
+      <w:rPr>
+        <w:rFonts w:ascii="Courier New" w:hAnsi="Courier New" w:cs="Courier New" w:hint="default"/>
+      </w:rPr>
+    </w:lvl>
+    <w:lvl w:ilvl="2" w:tplc="0C0A0005" w:tentative="1">
+      <w:start w:val="1"/>
+      <w:numFmt w:val="bullet"/>
+      <w:lvlText w:val=""/>
+      <w:lvlJc w:val="left"/>
+      <w:pPr>
+        <w:ind w:left="2160" w:hanging="360"/>
+      </w:pPr>
+      <w:rPr>
+        <w:rFonts w:ascii="Wingdings" w:hAnsi="Wingdings" w:hint="default"/>
+      </w:rPr>
+    </w:lvl>
+    <w:lvl w:ilvl="3" w:tplc="0C0A0001" w:tentative="1">
+      <w:start w:val="1"/>
+      <w:numFmt w:val="bullet"/>
+      <w:lvlText w:val=""/>
+      <w:lvlJc w:val="left"/>
+      <w:pPr>
+        <w:ind w:left="2880" w:hanging="360"/>
+      </w:pPr>
+      <w:rPr>
+        <w:rFonts w:ascii="Symbol" w:hAnsi="Symbol" w:hint="default"/>
+      </w:rPr>
+    </w:lvl>
+    <w:lvl w:ilvl="4" w:tplc="0C0A0003" w:tentative="1">
+      <w:start w:val="1"/>
+      <w:numFmt w:val="bullet"/>
+      <w:lvlText w:val="o"/>
+      <w:lvlJc w:val="left"/>
+      <w:pPr>
+        <w:ind w:left="3600" w:hanging="360"/>
+      </w:pPr>
+      <w:rPr>
+        <w:rFonts w:ascii="Courier New" w:hAnsi="Courier New" w:cs="Courier New" w:hint="default"/>
+      </w:rPr>
+    </w:lvl>
+    <w:lvl w:ilvl="5" w:tplc="0C0A0005" w:tentative="1">
+      <w:start w:val="1"/>
+      <w:numFmt w:val="bullet"/>
+      <w:lvlText w:val=""/>
+      <w:lvlJc w:val="left"/>
+      <w:pPr>
+        <w:ind w:left="4320" w:hanging="360"/>
+      </w:pPr>
+      <w:rPr>
+        <w:rFonts w:ascii="Wingdings" w:hAnsi="Wingdings" w:hint="default"/>
+      </w:rPr>
+    </w:lvl>
+    <w:lvl w:ilvl="6" w:tplc="0C0A0001" w:tentative="1">
+      <w:start w:val="1"/>
+      <w:numFmt w:val="bullet"/>
+      <w:lvlText w:val=""/>
+      <w:lvlJc w:val="left"/>
+      <w:pPr>
+        <w:ind w:left="5040" w:hanging="360"/>
+      </w:pPr>
+      <w:rPr>
+        <w:rFonts w:ascii="Symbol" w:hAnsi="Symbol" w:hint="default"/>
+      </w:rPr>
+    </w:lvl>
+    <w:lvl w:ilvl="7" w:tplc="0C0A0003" w:tentative="1">
+      <w:start w:val="1"/>
+      <w:numFmt w:val="bullet"/>
+      <w:lvlText w:val="o"/>
+      <w:lvlJc w:val="left"/>
+      <w:pPr>
+        <w:ind w:left="5760" w:hanging="360"/>
+      </w:pPr>
+      <w:rPr>
+        <w:rFonts w:ascii="Courier New" w:hAnsi="Courier New" w:cs="Courier New" w:hint="default"/>
+      </w:rPr>
+    </w:lvl>
+    <w:lvl w:ilvl="8" w:tplc="0C0A0005" w:tentative="1">
+      <w:start w:val="1"/>
+      <w:numFmt w:val="bullet"/>
+      <w:lvlText w:val=""/>
+      <w:lvlJc w:val="left"/>
+      <w:pPr>
+        <w:ind w:left="6480" w:hanging="360"/>
+      </w:pPr>
+      <w:rPr>
+        <w:rFonts w:ascii="Wingdings" w:hAnsi="Wingdings" w:hint="default"/>
+      </w:rPr>
+    </w:lvl>
+  </w:abstractNum>
+  <w:abstractNum w:abstractNumId="7" w15:restartNumberingAfterBreak="0">
+    <w:nsid w:val="65F11EA1"/>
+    <w:multiLevelType w:val="hybridMultilevel"/>
+    <w:tmpl w:val="906E7416"/>
+    <w:lvl w:ilvl="0" w:tplc="0C0A000D">
+      <w:start w:val="1"/>
+      <w:numFmt w:val="bullet"/>
+      <w:lvlText w:val=""/>
+      <w:lvlJc w:val="left"/>
+      <w:pPr>
+        <w:ind w:left="1776" w:hanging="360"/>
+      </w:pPr>
+      <w:rPr>
+        <w:rFonts w:ascii="Wingdings" w:hAnsi="Wingdings" w:hint="default"/>
+      </w:rPr>
+    </w:lvl>
+    <w:lvl w:ilvl="1" w:tplc="0C0A0003" w:tentative="1">
+      <w:start w:val="1"/>
+      <w:numFmt w:val="bullet"/>
+      <w:lvlText w:val="o"/>
+      <w:lvlJc w:val="left"/>
+      <w:pPr>
+        <w:ind w:left="2496" w:hanging="360"/>
+      </w:pPr>
+      <w:rPr>
+        <w:rFonts w:ascii="Courier New" w:hAnsi="Courier New" w:cs="Courier New" w:hint="default"/>
+      </w:rPr>
+    </w:lvl>
+    <w:lvl w:ilvl="2" w:tplc="0C0A0005" w:tentative="1">
+      <w:start w:val="1"/>
+      <w:numFmt w:val="bullet"/>
+      <w:lvlText w:val=""/>
+      <w:lvlJc w:val="left"/>
+      <w:pPr>
+        <w:ind w:left="3216" w:hanging="360"/>
+      </w:pPr>
+      <w:rPr>
+        <w:rFonts w:ascii="Wingdings" w:hAnsi="Wingdings" w:hint="default"/>
+      </w:rPr>
+    </w:lvl>
+    <w:lvl w:ilvl="3" w:tplc="0C0A0001" w:tentative="1">
+      <w:start w:val="1"/>
+      <w:numFmt w:val="bullet"/>
+      <w:lvlText w:val=""/>
+      <w:lvlJc w:val="left"/>
+      <w:pPr>
+        <w:ind w:left="3936" w:hanging="360"/>
+      </w:pPr>
+      <w:rPr>
+        <w:rFonts w:ascii="Symbol" w:hAnsi="Symbol" w:hint="default"/>
+      </w:rPr>
+    </w:lvl>
+    <w:lvl w:ilvl="4" w:tplc="0C0A0003" w:tentative="1">
+      <w:start w:val="1"/>
+      <w:numFmt w:val="bullet"/>
+      <w:lvlText w:val="o"/>
+      <w:lvlJc w:val="left"/>
+      <w:pPr>
+        <w:ind w:left="4656" w:hanging="360"/>
+      </w:pPr>
+      <w:rPr>
+        <w:rFonts w:ascii="Courier New" w:hAnsi="Courier New" w:cs="Courier New" w:hint="default"/>
+      </w:rPr>
+    </w:lvl>
+    <w:lvl w:ilvl="5" w:tplc="0C0A0005" w:tentative="1">
+      <w:start w:val="1"/>
+      <w:numFmt w:val="bullet"/>
+      <w:lvlText w:val=""/>
+      <w:lvlJc w:val="left"/>
+      <w:pPr>
+        <w:ind w:left="5376" w:hanging="360"/>
+      </w:pPr>
+      <w:rPr>
+        <w:rFonts w:ascii="Wingdings" w:hAnsi="Wingdings" w:hint="default"/>
+      </w:rPr>
+    </w:lvl>
+    <w:lvl w:ilvl="6" w:tplc="0C0A0001" w:tentative="1">
+      <w:start w:val="1"/>
+      <w:numFmt w:val="bullet"/>
+      <w:lvlText w:val=""/>
+      <w:lvlJc w:val="left"/>
+      <w:pPr>
+        <w:ind w:left="6096" w:hanging="360"/>
+      </w:pPr>
+      <w:rPr>
+        <w:rFonts w:ascii="Symbol" w:hAnsi="Symbol" w:hint="default"/>
+      </w:rPr>
+    </w:lvl>
+    <w:lvl w:ilvl="7" w:tplc="0C0A0003" w:tentative="1">
+      <w:start w:val="1"/>
+      <w:numFmt w:val="bullet"/>
+      <w:lvlText w:val="o"/>
+      <w:lvlJc w:val="left"/>
+      <w:pPr>
+        <w:ind w:left="6816" w:hanging="360"/>
+      </w:pPr>
+      <w:rPr>
+        <w:rFonts w:ascii="Courier New" w:hAnsi="Courier New" w:cs="Courier New" w:hint="default"/>
+      </w:rPr>
+    </w:lvl>
+    <w:lvl w:ilvl="8" w:tplc="0C0A0005" w:tentative="1">
+      <w:start w:val="1"/>
+      <w:numFmt w:val="bullet"/>
+      <w:lvlText w:val=""/>
+      <w:lvlJc w:val="left"/>
+      <w:pPr>
+        <w:ind w:left="7536" w:hanging="360"/>
+      </w:pPr>
+      <w:rPr>
+        <w:rFonts w:ascii="Wingdings" w:hAnsi="Wingdings" w:hint="default"/>
+      </w:rPr>
+    </w:lvl>
+  </w:abstractNum>
+  <w:abstractNum w:abstractNumId="8" w15:restartNumberingAfterBreak="0">
+    <w:nsid w:val="778B6507"/>
+    <w:multiLevelType w:val="hybridMultilevel"/>
+    <w:tmpl w:val="09BA93DC"/>
+    <w:lvl w:ilvl="0" w:tplc="0C0A0001">
+      <w:start w:val="1"/>
+      <w:numFmt w:val="bullet"/>
+      <w:lvlText w:val=""/>
+      <w:lvlJc w:val="left"/>
+      <w:pPr>
+        <w:ind w:left="720" w:hanging="360"/>
+      </w:pPr>
+      <w:rPr>
+        <w:rFonts w:ascii="Symbol" w:hAnsi="Symbol" w:hint="default"/>
+      </w:rPr>
+    </w:lvl>
+    <w:lvl w:ilvl="1" w:tplc="0C0A0003" w:tentative="1">
+      <w:start w:val="1"/>
+      <w:numFmt w:val="bullet"/>
+      <w:lvlText w:val="o"/>
+      <w:lvlJc w:val="left"/>
+      <w:pPr>
+        <w:ind w:left="1440" w:hanging="360"/>
+      </w:pPr>
+      <w:rPr>
+        <w:rFonts w:ascii="Courier New" w:hAnsi="Courier New" w:cs="Courier New" w:hint="default"/>
+      </w:rPr>
+    </w:lvl>
+    <w:lvl w:ilvl="2" w:tplc="0C0A0005" w:tentative="1">
+      <w:start w:val="1"/>
+      <w:numFmt w:val="bullet"/>
+      <w:lvlText w:val=""/>
+      <w:lvlJc w:val="left"/>
+      <w:pPr>
+        <w:ind w:left="2160" w:hanging="360"/>
+      </w:pPr>
+      <w:rPr>
+        <w:rFonts w:ascii="Wingdings" w:hAnsi="Wingdings" w:hint="default"/>
+      </w:rPr>
+    </w:lvl>
+    <w:lvl w:ilvl="3" w:tplc="0C0A0001" w:tentative="1">
+      <w:start w:val="1"/>
+      <w:numFmt w:val="bullet"/>
+      <w:lvlText w:val=""/>
+      <w:lvlJc w:val="left"/>
+      <w:pPr>
+        <w:ind w:left="2880" w:hanging="360"/>
+      </w:pPr>
+      <w:rPr>
+        <w:rFonts w:ascii="Symbol" w:hAnsi="Symbol" w:hint="default"/>
+      </w:rPr>
+    </w:lvl>
+    <w:lvl w:ilvl="4" w:tplc="0C0A0003" w:tentative="1">
+      <w:start w:val="1"/>
+      <w:numFmt w:val="bullet"/>
+      <w:lvlText w:val="o"/>
+      <w:lvlJc w:val="left"/>
+      <w:pPr>
+        <w:ind w:left="3600" w:hanging="360"/>
+      </w:pPr>
+      <w:rPr>
+        <w:rFonts w:ascii="Courier New" w:hAnsi="Courier New" w:cs="Courier New" w:hint="default"/>
+      </w:rPr>
+    </w:lvl>
+    <w:lvl w:ilvl="5" w:tplc="0C0A0005" w:tentative="1">
+      <w:start w:val="1"/>
+      <w:numFmt w:val="bullet"/>
+      <w:lvlText w:val=""/>
+      <w:lvlJc w:val="left"/>
+      <w:pPr>
+        <w:ind w:left="4320" w:hanging="360"/>
+      </w:pPr>
+      <w:rPr>
+        <w:rFonts w:ascii="Wingdings" w:hAnsi="Wingdings" w:hint="default"/>
+      </w:rPr>
+    </w:lvl>
+    <w:lvl w:ilvl="6" w:tplc="0C0A0001" w:tentative="1">
+      <w:start w:val="1"/>
+      <w:numFmt w:val="bullet"/>
+      <w:lvlText w:val=""/>
+      <w:lvlJc w:val="left"/>
+      <w:pPr>
+        <w:ind w:left="5040" w:hanging="360"/>
+      </w:pPr>
+      <w:rPr>
+        <w:rFonts w:ascii="Symbol" w:hAnsi="Symbol" w:hint="default"/>
+      </w:rPr>
+    </w:lvl>
+    <w:lvl w:ilvl="7" w:tplc="0C0A0003" w:tentative="1">
+      <w:start w:val="1"/>
+      <w:numFmt w:val="bullet"/>
+      <w:lvlText w:val="o"/>
+      <w:lvlJc w:val="left"/>
+      <w:pPr>
+        <w:ind w:left="5760" w:hanging="360"/>
+      </w:pPr>
+      <w:rPr>
+        <w:rFonts w:ascii="Courier New" w:hAnsi="Courier New" w:cs="Courier New" w:hint="default"/>
+      </w:rPr>
+    </w:lvl>
+    <w:lvl w:ilvl="8" w:tplc="0C0A0005" w:tentative="1">
+      <w:start w:val="1"/>
+      <w:numFmt w:val="bullet"/>
+      <w:lvlText w:val=""/>
+      <w:lvlJc w:val="left"/>
+      <w:pPr>
+        <w:ind w:left="6480" w:hanging="360"/>
+      </w:pPr>
+      <w:rPr>
+        <w:rFonts w:ascii="Wingdings" w:hAnsi="Wingdings" w:hint="default"/>
+      </w:rPr>
+    </w:lvl>
+  </w:abstractNum>
   <w:num w:numId="1">
+    <w:abstractNumId w:val="3"/>
+  </w:num>
+  <w:num w:numId="2">
+    <w:abstractNumId w:val="8"/>
+  </w:num>
+  <w:num w:numId="3">
+    <w:abstractNumId w:val="5"/>
+  </w:num>
+  <w:num w:numId="4">
+    <w:abstractNumId w:val="6"/>
+  </w:num>
+  <w:num w:numId="5">
     <w:abstractNumId w:val="0"/>
+  </w:num>
+  <w:num w:numId="6">
+    <w:abstractNumId w:val="2"/>
+  </w:num>
+  <w:num w:numId="7">
+    <w:abstractNumId w:val="1"/>
+  </w:num>
+  <w:num w:numId="8">
+    <w:abstractNumId w:val="4"/>
+  </w:num>
+  <w:num w:numId="9">
+    <w:abstractNumId w:val="7"/>
   </w:num>
 </w:numbering>
 </file>
@@ -2723,6 +5219,19 @@
       <w:szCs w:val="26"/>
     </w:rPr>
   </w:style>
+  <w:style w:type="paragraph" w:styleId="TDC2">
+    <w:name w:val="toc 2"/>
+    <w:basedOn w:val="Normal"/>
+    <w:next w:val="Normal"/>
+    <w:autoRedefine/>
+    <w:uiPriority w:val="39"/>
+    <w:unhideWhenUsed/>
+    <w:rsid w:val="00FB12D2"/>
+    <w:pPr>
+      <w:spacing w:after="100"/>
+      <w:ind w:left="220"/>
+    </w:pPr>
+  </w:style>
 </w:styles>
 </file>
 
@@ -3026,7 +5535,7 @@
 </file>
 
 <file path=customXml/itemProps1.xml><?xml version="1.0" encoding="utf-8"?>
-<ds:datastoreItem xmlns:ds="http://schemas.openxmlformats.org/officeDocument/2006/customXml" ds:itemID="{38AC2482-9C14-49A8-8FED-A2DEF127AC08}">
+<ds:datastoreItem xmlns:ds="http://schemas.openxmlformats.org/officeDocument/2006/customXml" ds:itemID="{9704BAB1-9AC1-4973-88C9-92939C8F71C5}">
   <ds:schemaRefs>
     <ds:schemaRef ds:uri="http://schemas.openxmlformats.org/officeDocument/2006/bibliography"/>
   </ds:schemaRefs>

</xml_diff>